<commit_message>
Added cafe name to cafe table and other updates.
</commit_message>
<xml_diff>
--- a/API QUERY FORMAT SHEET.docx
+++ b/API QUERY FORMAT SHEET.docx
@@ -54,8 +54,6 @@
           <w:r>
             <w:t>Contents</w:t>
           </w:r>
-          <w:bookmarkStart w:id="0" w:name="_GoBack"/>
-          <w:bookmarkEnd w:id="0"/>
         </w:p>
         <w:p>
           <w:pPr>
@@ -381,7 +379,23 @@
                 <w:rFonts w:ascii="Century Gothic" w:hAnsi="Century Gothic"/>
                 <w:noProof/>
               </w:rPr>
-              <w:t>CUP</w:t>
+              <w:t>C</w:t>
+            </w:r>
+            <w:r>
+              <w:rPr>
+                <w:rStyle w:val="Hyperlink"/>
+                <w:rFonts w:ascii="Century Gothic" w:hAnsi="Century Gothic"/>
+                <w:noProof/>
+              </w:rPr>
+              <w:t>U</w:t>
+            </w:r>
+            <w:r>
+              <w:rPr>
+                <w:rStyle w:val="Hyperlink"/>
+                <w:rFonts w:ascii="Century Gothic" w:hAnsi="Century Gothic"/>
+                <w:noProof/>
+              </w:rPr>
+              <w:t>P</w:t>
             </w:r>
             <w:r>
               <w:rPr>
@@ -2073,7 +2087,7 @@
           <w:sz w:val="56"/>
         </w:rPr>
       </w:pPr>
-      <w:bookmarkStart w:id="1" w:name="_Toc15176443"/>
+      <w:bookmarkStart w:id="0" w:name="_Toc15176443"/>
       <w:r>
         <w:rPr>
           <w:rFonts w:ascii="Century Gothic" w:hAnsi="Century Gothic"/>
@@ -2082,17 +2096,17 @@
         <w:lastRenderedPageBreak/>
         <w:t>CAFÉ</w:t>
       </w:r>
-      <w:bookmarkEnd w:id="1"/>
+      <w:bookmarkEnd w:id="0"/>
     </w:p>
     <w:p>
       <w:pPr>
         <w:pStyle w:val="Heading2"/>
       </w:pPr>
-      <w:bookmarkStart w:id="2" w:name="_Toc15176444"/>
+      <w:bookmarkStart w:id="1" w:name="_Toc15176444"/>
       <w:r>
         <w:t>GET: Get café details by café name and password</w:t>
       </w:r>
-      <w:bookmarkEnd w:id="2"/>
+      <w:bookmarkEnd w:id="1"/>
     </w:p>
     <w:p>
       <w:r>
@@ -2465,6 +2479,143 @@
                                 <w:szCs w:val="21"/>
                                 <w:lang w:eastAsia="en-AU"/>
                               </w:rPr>
+                              <w:tab/>
+                            </w:r>
+                            <w:r>
+                              <w:rPr>
+                                <w:rFonts w:ascii="Consolas" w:eastAsia="Times New Roman" w:hAnsi="Consolas" w:cs="Times New Roman"/>
+                                <w:color w:val="CE9178"/>
+                                <w:sz w:val="21"/>
+                                <w:szCs w:val="21"/>
+                                <w:lang w:eastAsia="en-AU"/>
+                              </w:rPr>
+                              <w:t>"</w:t>
+                            </w:r>
+                            <w:proofErr w:type="spellStart"/>
+                            <w:r>
+                              <w:rPr>
+                                <w:rFonts w:ascii="Consolas" w:eastAsia="Times New Roman" w:hAnsi="Consolas" w:cs="Times New Roman"/>
+                                <w:color w:val="CE9178"/>
+                                <w:sz w:val="21"/>
+                                <w:szCs w:val="21"/>
+                                <w:lang w:eastAsia="en-AU"/>
+                              </w:rPr>
+                              <w:t>café_</w:t>
+                            </w:r>
+                            <w:r>
+                              <w:rPr>
+                                <w:rFonts w:ascii="Consolas" w:eastAsia="Times New Roman" w:hAnsi="Consolas" w:cs="Times New Roman"/>
+                                <w:color w:val="CE9178"/>
+                                <w:sz w:val="21"/>
+                                <w:szCs w:val="21"/>
+                                <w:lang w:eastAsia="en-AU"/>
+                              </w:rPr>
+                              <w:t>name</w:t>
+                            </w:r>
+                            <w:proofErr w:type="spellEnd"/>
+                            <w:r>
+                              <w:rPr>
+                                <w:rFonts w:ascii="Consolas" w:eastAsia="Times New Roman" w:hAnsi="Consolas" w:cs="Times New Roman"/>
+                                <w:color w:val="CE9178"/>
+                                <w:sz w:val="21"/>
+                                <w:szCs w:val="21"/>
+                                <w:lang w:eastAsia="en-AU"/>
+                              </w:rPr>
+                              <w:t>"</w:t>
+                            </w:r>
+                            <w:r>
+                              <w:rPr>
+                                <w:rFonts w:ascii="Consolas" w:eastAsia="Times New Roman" w:hAnsi="Consolas" w:cs="Times New Roman"/>
+                                <w:color w:val="9CDCFE"/>
+                                <w:sz w:val="21"/>
+                                <w:szCs w:val="21"/>
+                                <w:lang w:eastAsia="en-AU"/>
+                              </w:rPr>
+                              <w:t>:</w:t>
+                            </w:r>
+                            <w:r>
+                              <w:rPr>
+                                <w:rFonts w:ascii="Consolas" w:eastAsia="Times New Roman" w:hAnsi="Consolas" w:cs="Times New Roman"/>
+                                <w:color w:val="D4D4D4"/>
+                                <w:sz w:val="21"/>
+                                <w:szCs w:val="21"/>
+                                <w:lang w:eastAsia="en-AU"/>
+                              </w:rPr>
+                              <w:t xml:space="preserve"> </w:t>
+                            </w:r>
+                            <w:r>
+                              <w:rPr>
+                                <w:rFonts w:ascii="Consolas" w:eastAsia="Times New Roman" w:hAnsi="Consolas" w:cs="Times New Roman"/>
+                                <w:color w:val="CE9178"/>
+                                <w:sz w:val="21"/>
+                                <w:szCs w:val="21"/>
+                                <w:lang w:eastAsia="en-AU"/>
+                              </w:rPr>
+                              <w:t>"</w:t>
+                            </w:r>
+                            <w:r>
+                              <w:rPr>
+                                <w:rFonts w:ascii="Consolas" w:eastAsia="Times New Roman" w:hAnsi="Consolas" w:cs="Times New Roman"/>
+                                <w:color w:val="CE9178"/>
+                                <w:sz w:val="21"/>
+                                <w:szCs w:val="21"/>
+                                <w:lang w:eastAsia="en-AU"/>
+                              </w:rPr>
+                              <w:t xml:space="preserve">Café </w:t>
+                            </w:r>
+                            <w:proofErr w:type="spellStart"/>
+                            <w:r>
+                              <w:rPr>
+                                <w:rFonts w:ascii="Consolas" w:eastAsia="Times New Roman" w:hAnsi="Consolas" w:cs="Times New Roman"/>
+                                <w:color w:val="CE9178"/>
+                                <w:sz w:val="21"/>
+                                <w:szCs w:val="21"/>
+                                <w:lang w:eastAsia="en-AU"/>
+                              </w:rPr>
+                              <w:t>Nesso</w:t>
+                            </w:r>
+                            <w:proofErr w:type="spellEnd"/>
+                            <w:r>
+                              <w:rPr>
+                                <w:rFonts w:ascii="Consolas" w:eastAsia="Times New Roman" w:hAnsi="Consolas" w:cs="Times New Roman"/>
+                                <w:color w:val="CE9178"/>
+                                <w:sz w:val="21"/>
+                                <w:szCs w:val="21"/>
+                                <w:lang w:eastAsia="en-AU"/>
+                              </w:rPr>
+                              <w:t>"</w:t>
+                            </w:r>
+                            <w:r>
+                              <w:rPr>
+                                <w:rFonts w:ascii="Consolas" w:eastAsia="Times New Roman" w:hAnsi="Consolas" w:cs="Times New Roman"/>
+                                <w:color w:val="D4D4D4"/>
+                                <w:sz w:val="21"/>
+                                <w:szCs w:val="21"/>
+                                <w:lang w:eastAsia="en-AU"/>
+                              </w:rPr>
+                              <w:t>,</w:t>
+                            </w:r>
+                          </w:p>
+                          <w:p>
+                            <w:pPr>
+                              <w:shd w:val="clear" w:color="auto" w:fill="1E1E1E"/>
+                              <w:spacing w:after="0" w:line="285" w:lineRule="atLeast"/>
+                              <w:rPr>
+                                <w:rFonts w:ascii="Consolas" w:eastAsia="Times New Roman" w:hAnsi="Consolas" w:cs="Times New Roman"/>
+                                <w:color w:val="D4D4D4"/>
+                                <w:sz w:val="21"/>
+                                <w:szCs w:val="21"/>
+                                <w:lang w:eastAsia="en-AU"/>
+                              </w:rPr>
+                            </w:pPr>
+                            <w:r>
+                              <w:rPr>
+                                <w:rFonts w:ascii="Consolas" w:eastAsia="Times New Roman" w:hAnsi="Consolas" w:cs="Times New Roman"/>
+                                <w:color w:val="D4D4D4"/>
+                                <w:sz w:val="21"/>
+                                <w:szCs w:val="21"/>
+                                <w:lang w:eastAsia="en-AU"/>
+                              </w:rPr>
                               <w:t xml:space="preserve">      </w:t>
                             </w:r>
                             <w:r>
@@ -3129,6 +3280,143 @@
                           <w:szCs w:val="21"/>
                           <w:lang w:eastAsia="en-AU"/>
                         </w:rPr>
+                        <w:tab/>
+                      </w:r>
+                      <w:r>
+                        <w:rPr>
+                          <w:rFonts w:ascii="Consolas" w:eastAsia="Times New Roman" w:hAnsi="Consolas" w:cs="Times New Roman"/>
+                          <w:color w:val="CE9178"/>
+                          <w:sz w:val="21"/>
+                          <w:szCs w:val="21"/>
+                          <w:lang w:eastAsia="en-AU"/>
+                        </w:rPr>
+                        <w:t>"</w:t>
+                      </w:r>
+                      <w:proofErr w:type="spellStart"/>
+                      <w:r>
+                        <w:rPr>
+                          <w:rFonts w:ascii="Consolas" w:eastAsia="Times New Roman" w:hAnsi="Consolas" w:cs="Times New Roman"/>
+                          <w:color w:val="CE9178"/>
+                          <w:sz w:val="21"/>
+                          <w:szCs w:val="21"/>
+                          <w:lang w:eastAsia="en-AU"/>
+                        </w:rPr>
+                        <w:t>café_</w:t>
+                      </w:r>
+                      <w:r>
+                        <w:rPr>
+                          <w:rFonts w:ascii="Consolas" w:eastAsia="Times New Roman" w:hAnsi="Consolas" w:cs="Times New Roman"/>
+                          <w:color w:val="CE9178"/>
+                          <w:sz w:val="21"/>
+                          <w:szCs w:val="21"/>
+                          <w:lang w:eastAsia="en-AU"/>
+                        </w:rPr>
+                        <w:t>name</w:t>
+                      </w:r>
+                      <w:proofErr w:type="spellEnd"/>
+                      <w:r>
+                        <w:rPr>
+                          <w:rFonts w:ascii="Consolas" w:eastAsia="Times New Roman" w:hAnsi="Consolas" w:cs="Times New Roman"/>
+                          <w:color w:val="CE9178"/>
+                          <w:sz w:val="21"/>
+                          <w:szCs w:val="21"/>
+                          <w:lang w:eastAsia="en-AU"/>
+                        </w:rPr>
+                        <w:t>"</w:t>
+                      </w:r>
+                      <w:r>
+                        <w:rPr>
+                          <w:rFonts w:ascii="Consolas" w:eastAsia="Times New Roman" w:hAnsi="Consolas" w:cs="Times New Roman"/>
+                          <w:color w:val="9CDCFE"/>
+                          <w:sz w:val="21"/>
+                          <w:szCs w:val="21"/>
+                          <w:lang w:eastAsia="en-AU"/>
+                        </w:rPr>
+                        <w:t>:</w:t>
+                      </w:r>
+                      <w:r>
+                        <w:rPr>
+                          <w:rFonts w:ascii="Consolas" w:eastAsia="Times New Roman" w:hAnsi="Consolas" w:cs="Times New Roman"/>
+                          <w:color w:val="D4D4D4"/>
+                          <w:sz w:val="21"/>
+                          <w:szCs w:val="21"/>
+                          <w:lang w:eastAsia="en-AU"/>
+                        </w:rPr>
+                        <w:t xml:space="preserve"> </w:t>
+                      </w:r>
+                      <w:r>
+                        <w:rPr>
+                          <w:rFonts w:ascii="Consolas" w:eastAsia="Times New Roman" w:hAnsi="Consolas" w:cs="Times New Roman"/>
+                          <w:color w:val="CE9178"/>
+                          <w:sz w:val="21"/>
+                          <w:szCs w:val="21"/>
+                          <w:lang w:eastAsia="en-AU"/>
+                        </w:rPr>
+                        <w:t>"</w:t>
+                      </w:r>
+                      <w:r>
+                        <w:rPr>
+                          <w:rFonts w:ascii="Consolas" w:eastAsia="Times New Roman" w:hAnsi="Consolas" w:cs="Times New Roman"/>
+                          <w:color w:val="CE9178"/>
+                          <w:sz w:val="21"/>
+                          <w:szCs w:val="21"/>
+                          <w:lang w:eastAsia="en-AU"/>
+                        </w:rPr>
+                        <w:t xml:space="preserve">Café </w:t>
+                      </w:r>
+                      <w:proofErr w:type="spellStart"/>
+                      <w:r>
+                        <w:rPr>
+                          <w:rFonts w:ascii="Consolas" w:eastAsia="Times New Roman" w:hAnsi="Consolas" w:cs="Times New Roman"/>
+                          <w:color w:val="CE9178"/>
+                          <w:sz w:val="21"/>
+                          <w:szCs w:val="21"/>
+                          <w:lang w:eastAsia="en-AU"/>
+                        </w:rPr>
+                        <w:t>Nesso</w:t>
+                      </w:r>
+                      <w:proofErr w:type="spellEnd"/>
+                      <w:r>
+                        <w:rPr>
+                          <w:rFonts w:ascii="Consolas" w:eastAsia="Times New Roman" w:hAnsi="Consolas" w:cs="Times New Roman"/>
+                          <w:color w:val="CE9178"/>
+                          <w:sz w:val="21"/>
+                          <w:szCs w:val="21"/>
+                          <w:lang w:eastAsia="en-AU"/>
+                        </w:rPr>
+                        <w:t>"</w:t>
+                      </w:r>
+                      <w:r>
+                        <w:rPr>
+                          <w:rFonts w:ascii="Consolas" w:eastAsia="Times New Roman" w:hAnsi="Consolas" w:cs="Times New Roman"/>
+                          <w:color w:val="D4D4D4"/>
+                          <w:sz w:val="21"/>
+                          <w:szCs w:val="21"/>
+                          <w:lang w:eastAsia="en-AU"/>
+                        </w:rPr>
+                        <w:t>,</w:t>
+                      </w:r>
+                    </w:p>
+                    <w:p>
+                      <w:pPr>
+                        <w:shd w:val="clear" w:color="auto" w:fill="1E1E1E"/>
+                        <w:spacing w:after="0" w:line="285" w:lineRule="atLeast"/>
+                        <w:rPr>
+                          <w:rFonts w:ascii="Consolas" w:eastAsia="Times New Roman" w:hAnsi="Consolas" w:cs="Times New Roman"/>
+                          <w:color w:val="D4D4D4"/>
+                          <w:sz w:val="21"/>
+                          <w:szCs w:val="21"/>
+                          <w:lang w:eastAsia="en-AU"/>
+                        </w:rPr>
+                      </w:pPr>
+                      <w:r>
+                        <w:rPr>
+                          <w:rFonts w:ascii="Consolas" w:eastAsia="Times New Roman" w:hAnsi="Consolas" w:cs="Times New Roman"/>
+                          <w:color w:val="D4D4D4"/>
+                          <w:sz w:val="21"/>
+                          <w:szCs w:val="21"/>
+                          <w:lang w:eastAsia="en-AU"/>
+                        </w:rPr>
                         <w:t xml:space="preserve">      </w:t>
                       </w:r>
                       <w:r>
@@ -3647,11 +3935,11 @@
       <w:pPr>
         <w:pStyle w:val="Heading2"/>
       </w:pPr>
-      <w:bookmarkStart w:id="3" w:name="_Toc15176445"/>
+      <w:bookmarkStart w:id="2" w:name="_Toc15176445"/>
       <w:r>
         <w:t>POST: Add a café</w:t>
       </w:r>
-      <w:bookmarkEnd w:id="3"/>
+      <w:bookmarkEnd w:id="2"/>
     </w:p>
     <w:p>
       <w:r>
@@ -3927,6 +4215,101 @@
                                 <w:szCs w:val="21"/>
                                 <w:lang w:eastAsia="en-AU"/>
                               </w:rPr>
+                              <w:t>"</w:t>
+                            </w:r>
+                            <w:proofErr w:type="spellStart"/>
+                            <w:r>
+                              <w:rPr>
+                                <w:rFonts w:ascii="Consolas" w:eastAsia="Times New Roman" w:hAnsi="Consolas" w:cs="Times New Roman"/>
+                                <w:color w:val="9CDCFE"/>
+                                <w:sz w:val="21"/>
+                                <w:szCs w:val="21"/>
+                                <w:lang w:eastAsia="en-AU"/>
+                              </w:rPr>
+                              <w:t>café_</w:t>
+                            </w:r>
+                            <w:r>
+                              <w:rPr>
+                                <w:rFonts w:ascii="Consolas" w:eastAsia="Times New Roman" w:hAnsi="Consolas" w:cs="Times New Roman"/>
+                                <w:color w:val="9CDCFE"/>
+                                <w:sz w:val="21"/>
+                                <w:szCs w:val="21"/>
+                                <w:lang w:eastAsia="en-AU"/>
+                              </w:rPr>
+                              <w:t>name</w:t>
+                            </w:r>
+                            <w:proofErr w:type="spellEnd"/>
+                            <w:r>
+                              <w:rPr>
+                                <w:rFonts w:ascii="Consolas" w:eastAsia="Times New Roman" w:hAnsi="Consolas" w:cs="Times New Roman"/>
+                                <w:color w:val="9CDCFE"/>
+                                <w:sz w:val="21"/>
+                                <w:szCs w:val="21"/>
+                                <w:lang w:eastAsia="en-AU"/>
+                              </w:rPr>
+                              <w:t>"</w:t>
+                            </w:r>
+                            <w:r>
+                              <w:rPr>
+                                <w:rFonts w:ascii="Consolas" w:eastAsia="Times New Roman" w:hAnsi="Consolas" w:cs="Times New Roman"/>
+                                <w:color w:val="D4D4D4"/>
+                                <w:sz w:val="21"/>
+                                <w:szCs w:val="21"/>
+                                <w:lang w:eastAsia="en-AU"/>
+                              </w:rPr>
+                              <w:t xml:space="preserve"> : </w:t>
+                            </w:r>
+                            <w:r>
+                              <w:rPr>
+                                <w:rFonts w:ascii="Consolas" w:eastAsia="Times New Roman" w:hAnsi="Consolas" w:cs="Times New Roman"/>
+                                <w:color w:val="CE9178"/>
+                                <w:sz w:val="21"/>
+                                <w:szCs w:val="21"/>
+                                <w:lang w:eastAsia="en-AU"/>
+                              </w:rPr>
+                              <w:t>"CCD"</w:t>
+                            </w:r>
+                            <w:r>
+                              <w:rPr>
+                                <w:rFonts w:ascii="Consolas" w:eastAsia="Times New Roman" w:hAnsi="Consolas" w:cs="Times New Roman"/>
+                                <w:color w:val="D4D4D4"/>
+                                <w:sz w:val="21"/>
+                                <w:szCs w:val="21"/>
+                                <w:lang w:eastAsia="en-AU"/>
+                              </w:rPr>
+                              <w:t>,</w:t>
+                            </w:r>
+                          </w:p>
+                          <w:p>
+                            <w:pPr>
+                              <w:shd w:val="clear" w:color="auto" w:fill="1E1E1E"/>
+                              <w:spacing w:after="0" w:line="285" w:lineRule="atLeast"/>
+                              <w:rPr>
+                                <w:rFonts w:ascii="Consolas" w:eastAsia="Times New Roman" w:hAnsi="Consolas" w:cs="Times New Roman"/>
+                                <w:color w:val="D4D4D4"/>
+                                <w:sz w:val="21"/>
+                                <w:szCs w:val="21"/>
+                                <w:lang w:eastAsia="en-AU"/>
+                              </w:rPr>
+                            </w:pPr>
+                            <w:r>
+                              <w:rPr>
+                                <w:rFonts w:ascii="Consolas" w:eastAsia="Times New Roman" w:hAnsi="Consolas" w:cs="Times New Roman"/>
+                                <w:color w:val="9CDCFE"/>
+                                <w:sz w:val="21"/>
+                                <w:szCs w:val="21"/>
+                                <w:lang w:eastAsia="en-AU"/>
+                              </w:rPr>
+                              <w:t xml:space="preserve">    </w:t>
+                            </w:r>
+                            <w:r>
+                              <w:rPr>
+                                <w:rFonts w:ascii="Consolas" w:eastAsia="Times New Roman" w:hAnsi="Consolas" w:cs="Times New Roman"/>
+                                <w:color w:val="9CDCFE"/>
+                                <w:sz w:val="21"/>
+                                <w:szCs w:val="21"/>
+                                <w:lang w:eastAsia="en-AU"/>
+                              </w:rPr>
                               <w:t>"name"</w:t>
                             </w:r>
                             <w:r>
@@ -4238,6 +4621,101 @@
                           <w:szCs w:val="21"/>
                           <w:lang w:eastAsia="en-AU"/>
                         </w:rPr>
+                        <w:t>"</w:t>
+                      </w:r>
+                      <w:proofErr w:type="spellStart"/>
+                      <w:r>
+                        <w:rPr>
+                          <w:rFonts w:ascii="Consolas" w:eastAsia="Times New Roman" w:hAnsi="Consolas" w:cs="Times New Roman"/>
+                          <w:color w:val="9CDCFE"/>
+                          <w:sz w:val="21"/>
+                          <w:szCs w:val="21"/>
+                          <w:lang w:eastAsia="en-AU"/>
+                        </w:rPr>
+                        <w:t>café_</w:t>
+                      </w:r>
+                      <w:r>
+                        <w:rPr>
+                          <w:rFonts w:ascii="Consolas" w:eastAsia="Times New Roman" w:hAnsi="Consolas" w:cs="Times New Roman"/>
+                          <w:color w:val="9CDCFE"/>
+                          <w:sz w:val="21"/>
+                          <w:szCs w:val="21"/>
+                          <w:lang w:eastAsia="en-AU"/>
+                        </w:rPr>
+                        <w:t>name</w:t>
+                      </w:r>
+                      <w:proofErr w:type="spellEnd"/>
+                      <w:r>
+                        <w:rPr>
+                          <w:rFonts w:ascii="Consolas" w:eastAsia="Times New Roman" w:hAnsi="Consolas" w:cs="Times New Roman"/>
+                          <w:color w:val="9CDCFE"/>
+                          <w:sz w:val="21"/>
+                          <w:szCs w:val="21"/>
+                          <w:lang w:eastAsia="en-AU"/>
+                        </w:rPr>
+                        <w:t>"</w:t>
+                      </w:r>
+                      <w:r>
+                        <w:rPr>
+                          <w:rFonts w:ascii="Consolas" w:eastAsia="Times New Roman" w:hAnsi="Consolas" w:cs="Times New Roman"/>
+                          <w:color w:val="D4D4D4"/>
+                          <w:sz w:val="21"/>
+                          <w:szCs w:val="21"/>
+                          <w:lang w:eastAsia="en-AU"/>
+                        </w:rPr>
+                        <w:t xml:space="preserve"> : </w:t>
+                      </w:r>
+                      <w:r>
+                        <w:rPr>
+                          <w:rFonts w:ascii="Consolas" w:eastAsia="Times New Roman" w:hAnsi="Consolas" w:cs="Times New Roman"/>
+                          <w:color w:val="CE9178"/>
+                          <w:sz w:val="21"/>
+                          <w:szCs w:val="21"/>
+                          <w:lang w:eastAsia="en-AU"/>
+                        </w:rPr>
+                        <w:t>"CCD"</w:t>
+                      </w:r>
+                      <w:r>
+                        <w:rPr>
+                          <w:rFonts w:ascii="Consolas" w:eastAsia="Times New Roman" w:hAnsi="Consolas" w:cs="Times New Roman"/>
+                          <w:color w:val="D4D4D4"/>
+                          <w:sz w:val="21"/>
+                          <w:szCs w:val="21"/>
+                          <w:lang w:eastAsia="en-AU"/>
+                        </w:rPr>
+                        <w:t>,</w:t>
+                      </w:r>
+                    </w:p>
+                    <w:p>
+                      <w:pPr>
+                        <w:shd w:val="clear" w:color="auto" w:fill="1E1E1E"/>
+                        <w:spacing w:after="0" w:line="285" w:lineRule="atLeast"/>
+                        <w:rPr>
+                          <w:rFonts w:ascii="Consolas" w:eastAsia="Times New Roman" w:hAnsi="Consolas" w:cs="Times New Roman"/>
+                          <w:color w:val="D4D4D4"/>
+                          <w:sz w:val="21"/>
+                          <w:szCs w:val="21"/>
+                          <w:lang w:eastAsia="en-AU"/>
+                        </w:rPr>
+                      </w:pPr>
+                      <w:r>
+                        <w:rPr>
+                          <w:rFonts w:ascii="Consolas" w:eastAsia="Times New Roman" w:hAnsi="Consolas" w:cs="Times New Roman"/>
+                          <w:color w:val="9CDCFE"/>
+                          <w:sz w:val="21"/>
+                          <w:szCs w:val="21"/>
+                          <w:lang w:eastAsia="en-AU"/>
+                        </w:rPr>
+                        <w:t xml:space="preserve">    </w:t>
+                      </w:r>
+                      <w:r>
+                        <w:rPr>
+                          <w:rFonts w:ascii="Consolas" w:eastAsia="Times New Roman" w:hAnsi="Consolas" w:cs="Times New Roman"/>
+                          <w:color w:val="9CDCFE"/>
+                          <w:sz w:val="21"/>
+                          <w:szCs w:val="21"/>
+                          <w:lang w:eastAsia="en-AU"/>
+                        </w:rPr>
                         <w:t>"name"</w:t>
                       </w:r>
                       <w:r>
@@ -4494,12 +4972,12 @@
       <w:pPr>
         <w:pStyle w:val="Heading2"/>
       </w:pPr>
-      <w:bookmarkStart w:id="4" w:name="_Toc15176446"/>
+      <w:bookmarkStart w:id="3" w:name="_Toc15176446"/>
       <w:r>
         <w:lastRenderedPageBreak/>
         <w:t>PUT: Update a café</w:t>
       </w:r>
-      <w:bookmarkEnd w:id="4"/>
+      <w:bookmarkEnd w:id="3"/>
       <w:r>
         <w:t xml:space="preserve"> </w:t>
       </w:r>
@@ -6350,7 +6828,9 @@
           <w:sz w:val="56"/>
         </w:rPr>
       </w:pPr>
-      <w:bookmarkStart w:id="5" w:name="_Toc15176447"/>
+      <w:bookmarkStart w:id="4" w:name="_Toc15176447"/>
+      <w:bookmarkStart w:id="5" w:name="_GoBack"/>
+      <w:bookmarkEnd w:id="5"/>
       <w:r>
         <w:rPr>
           <w:rFonts w:ascii="Century Gothic" w:hAnsi="Century Gothic"/>
@@ -6358,7 +6838,7 @@
         </w:rPr>
         <w:t>CUP</w:t>
       </w:r>
-      <w:bookmarkEnd w:id="5"/>
+      <w:bookmarkEnd w:id="4"/>
     </w:p>
     <w:p>
       <w:pPr>
@@ -6817,7 +7297,27 @@
                                 <w:szCs w:val="21"/>
                                 <w:lang w:eastAsia="en-AU"/>
                               </w:rPr>
-                              <w:t>"A"</w:t>
+                              <w:t>"</w:t>
+                            </w:r>
+                            <w:r>
+                              <w:rPr>
+                                <w:rFonts w:ascii="Consolas" w:eastAsia="Times New Roman" w:hAnsi="Consolas" w:cs="Times New Roman"/>
+                                <w:color w:val="CE9178"/>
+                                <w:sz w:val="21"/>
+                                <w:szCs w:val="21"/>
+                                <w:lang w:eastAsia="en-AU"/>
+                              </w:rPr>
+                              <w:t>R</w:t>
+                            </w:r>
+                            <w:r>
+                              <w:rPr>
+                                <w:rFonts w:ascii="Consolas" w:eastAsia="Times New Roman" w:hAnsi="Consolas" w:cs="Times New Roman"/>
+                                <w:color w:val="CE9178"/>
+                                <w:sz w:val="21"/>
+                                <w:szCs w:val="21"/>
+                                <w:lang w:eastAsia="en-AU"/>
+                              </w:rPr>
+                              <w:t>"</w:t>
                             </w:r>
                             <w:r>
                               <w:rPr>
@@ -7150,7 +7650,27 @@
                           <w:szCs w:val="21"/>
                           <w:lang w:eastAsia="en-AU"/>
                         </w:rPr>
-                        <w:t>"A"</w:t>
+                        <w:t>"</w:t>
+                      </w:r>
+                      <w:r>
+                        <w:rPr>
+                          <w:rFonts w:ascii="Consolas" w:eastAsia="Times New Roman" w:hAnsi="Consolas" w:cs="Times New Roman"/>
+                          <w:color w:val="CE9178"/>
+                          <w:sz w:val="21"/>
+                          <w:szCs w:val="21"/>
+                          <w:lang w:eastAsia="en-AU"/>
+                        </w:rPr>
+                        <w:t>R</w:t>
+                      </w:r>
+                      <w:r>
+                        <w:rPr>
+                          <w:rFonts w:ascii="Consolas" w:eastAsia="Times New Roman" w:hAnsi="Consolas" w:cs="Times New Roman"/>
+                          <w:color w:val="CE9178"/>
+                          <w:sz w:val="21"/>
+                          <w:szCs w:val="21"/>
+                          <w:lang w:eastAsia="en-AU"/>
+                        </w:rPr>
+                        <w:t>"</w:t>
                       </w:r>
                       <w:r>
                         <w:rPr>
@@ -8009,7 +8529,27 @@
                                 <w:szCs w:val="21"/>
                                 <w:lang w:eastAsia="en-AU"/>
                               </w:rPr>
-                              <w:t>"A"</w:t>
+                              <w:t>"</w:t>
+                            </w:r>
+                            <w:r>
+                              <w:rPr>
+                                <w:rFonts w:ascii="Consolas" w:eastAsia="Times New Roman" w:hAnsi="Consolas" w:cs="Times New Roman"/>
+                                <w:color w:val="CE9178"/>
+                                <w:sz w:val="21"/>
+                                <w:szCs w:val="21"/>
+                                <w:lang w:eastAsia="en-AU"/>
+                              </w:rPr>
+                              <w:t>R</w:t>
+                            </w:r>
+                            <w:r>
+                              <w:rPr>
+                                <w:rFonts w:ascii="Consolas" w:eastAsia="Times New Roman" w:hAnsi="Consolas" w:cs="Times New Roman"/>
+                                <w:color w:val="CE9178"/>
+                                <w:sz w:val="21"/>
+                                <w:szCs w:val="21"/>
+                                <w:lang w:eastAsia="en-AU"/>
+                              </w:rPr>
+                              <w:t>"</w:t>
                             </w:r>
                           </w:p>
                           <w:p>
@@ -8194,7 +8734,27 @@
                           <w:szCs w:val="21"/>
                           <w:lang w:eastAsia="en-AU"/>
                         </w:rPr>
-                        <w:t>"A"</w:t>
+                        <w:t>"</w:t>
+                      </w:r>
+                      <w:r>
+                        <w:rPr>
+                          <w:rFonts w:ascii="Consolas" w:eastAsia="Times New Roman" w:hAnsi="Consolas" w:cs="Times New Roman"/>
+                          <w:color w:val="CE9178"/>
+                          <w:sz w:val="21"/>
+                          <w:szCs w:val="21"/>
+                          <w:lang w:eastAsia="en-AU"/>
+                        </w:rPr>
+                        <w:t>R</w:t>
+                      </w:r>
+                      <w:r>
+                        <w:rPr>
+                          <w:rFonts w:ascii="Consolas" w:eastAsia="Times New Roman" w:hAnsi="Consolas" w:cs="Times New Roman"/>
+                          <w:color w:val="CE9178"/>
+                          <w:sz w:val="21"/>
+                          <w:szCs w:val="21"/>
+                          <w:lang w:eastAsia="en-AU"/>
+                        </w:rPr>
+                        <w:t>"</w:t>
                       </w:r>
                     </w:p>
                     <w:p>
@@ -8415,7 +8975,27 @@
                                 <w:szCs w:val="21"/>
                                 <w:lang w:eastAsia="en-AU"/>
                               </w:rPr>
-                              <w:t>"A"</w:t>
+                              <w:t>"</w:t>
+                            </w:r>
+                            <w:r>
+                              <w:rPr>
+                                <w:rFonts w:ascii="Consolas" w:eastAsia="Times New Roman" w:hAnsi="Consolas" w:cs="Times New Roman"/>
+                                <w:color w:val="CE9178"/>
+                                <w:sz w:val="21"/>
+                                <w:szCs w:val="21"/>
+                                <w:lang w:eastAsia="en-AU"/>
+                              </w:rPr>
+                              <w:t>R</w:t>
+                            </w:r>
+                            <w:r>
+                              <w:rPr>
+                                <w:rFonts w:ascii="Consolas" w:eastAsia="Times New Roman" w:hAnsi="Consolas" w:cs="Times New Roman"/>
+                                <w:color w:val="CE9178"/>
+                                <w:sz w:val="21"/>
+                                <w:szCs w:val="21"/>
+                                <w:lang w:eastAsia="en-AU"/>
+                              </w:rPr>
+                              <w:t>"</w:t>
                             </w:r>
                             <w:r>
                               <w:rPr>
@@ -8685,7 +9265,27 @@
                           <w:szCs w:val="21"/>
                           <w:lang w:eastAsia="en-AU"/>
                         </w:rPr>
-                        <w:t>"A"</w:t>
+                        <w:t>"</w:t>
+                      </w:r>
+                      <w:r>
+                        <w:rPr>
+                          <w:rFonts w:ascii="Consolas" w:eastAsia="Times New Roman" w:hAnsi="Consolas" w:cs="Times New Roman"/>
+                          <w:color w:val="CE9178"/>
+                          <w:sz w:val="21"/>
+                          <w:szCs w:val="21"/>
+                          <w:lang w:eastAsia="en-AU"/>
+                        </w:rPr>
+                        <w:t>R</w:t>
+                      </w:r>
+                      <w:r>
+                        <w:rPr>
+                          <w:rFonts w:ascii="Consolas" w:eastAsia="Times New Roman" w:hAnsi="Consolas" w:cs="Times New Roman"/>
+                          <w:color w:val="CE9178"/>
+                          <w:sz w:val="21"/>
+                          <w:szCs w:val="21"/>
+                          <w:lang w:eastAsia="en-AU"/>
+                        </w:rPr>
+                        <w:t>"</w:t>
                       </w:r>
                       <w:r>
                         <w:rPr>
@@ -13942,10 +14542,7 @@
       </w:r>
       <w:proofErr w:type="spellEnd"/>
       <w:r>
-        <w:t xml:space="preserve">’ and </w:t>
-      </w:r>
-      <w:r>
-        <w:t xml:space="preserve">supplying </w:t>
+        <w:t xml:space="preserve">’ and supplying </w:t>
       </w:r>
       <w:r>
         <w:rPr>
@@ -13955,16 +14552,7 @@
         <w:t>“name”</w:t>
       </w:r>
       <w:r>
-        <w:t xml:space="preserve"> parameter</w:t>
-      </w:r>
-      <w:r>
-        <w:t xml:space="preserve"> as key and café name as value</w:t>
-      </w:r>
-      <w:r>
-        <w:t xml:space="preserve"> in the body of the request</w:t>
-      </w:r>
-      <w:r>
-        <w:t>.</w:t>
+        <w:t xml:space="preserve"> parameter as key and café name as value in the body of the request.</w:t>
       </w:r>
     </w:p>
     <w:p>
@@ -13980,10 +14568,7 @@
         </w:rPr>
       </w:pPr>
       <w:r>
-        <w:t xml:space="preserve">Get the data for multiple cafés of your choice </w:t>
-      </w:r>
-      <w:r>
-        <w:t>by specifying ‘Content-Type’ to be ‘</w:t>
+        <w:t>Get the data for multiple cafés of your choice by specifying ‘Content-Type’ to be ‘</w:t>
       </w:r>
       <w:r>
         <w:t>application/x-www-form-</w:t>
@@ -14004,28 +14589,7 @@
         <w:t>“name”</w:t>
       </w:r>
       <w:r>
-        <w:t xml:space="preserve"> parameter as key</w:t>
-      </w:r>
-      <w:r>
-        <w:t>s</w:t>
-      </w:r>
-      <w:r>
-        <w:t xml:space="preserve"> and café name</w:t>
-      </w:r>
-      <w:r>
-        <w:t>s</w:t>
-      </w:r>
-      <w:r>
-        <w:t xml:space="preserve"> as value</w:t>
-      </w:r>
-      <w:r>
-        <w:t>s</w:t>
-      </w:r>
-      <w:r>
-        <w:t xml:space="preserve"> in the body of the request</w:t>
-      </w:r>
-      <w:r>
-        <w:t xml:space="preserve"> i.e. to repeat ‘</w:t>
+        <w:t xml:space="preserve"> parameter as keys and café names as values in the body of the request i.e. to repeat ‘</w:t>
       </w:r>
       <w:r>
         <w:rPr>
@@ -14153,8 +14717,6 @@
             </w:pPr>
             <w:r>
               <w:tab/>
-            </w:r>
-            <w:r>
               <w:t>GET</w:t>
             </w:r>
           </w:p>
@@ -22137,6 +22699,7 @@
                               </w:rPr>
                               <w:t>"</w:t>
                             </w:r>
+                            <w:proofErr w:type="spellStart"/>
                             <w:r>
                               <w:rPr>
                                 <w:rFonts w:ascii="Consolas" w:eastAsia="Times New Roman" w:hAnsi="Consolas" w:cs="Times New Roman"/>
@@ -22155,7 +22718,18 @@
                                 <w:szCs w:val="21"/>
                                 <w:lang w:eastAsia="en-AU"/>
                               </w:rPr>
-                              <w:t>_id"</w:t>
+                              <w:t>_id</w:t>
+                            </w:r>
+                            <w:proofErr w:type="spellEnd"/>
+                            <w:r>
+                              <w:rPr>
+                                <w:rFonts w:ascii="Consolas" w:eastAsia="Times New Roman" w:hAnsi="Consolas" w:cs="Times New Roman"/>
+                                <w:color w:val="9CDCFE"/>
+                                <w:sz w:val="21"/>
+                                <w:szCs w:val="21"/>
+                                <w:lang w:eastAsia="en-AU"/>
+                              </w:rPr>
+                              <w:t>"</w:t>
                             </w:r>
                             <w:r>
                               <w:rPr>
@@ -22449,6 +23023,7 @@
                         </w:rPr>
                         <w:t>"</w:t>
                       </w:r>
+                      <w:proofErr w:type="spellStart"/>
                       <w:r>
                         <w:rPr>
                           <w:rFonts w:ascii="Consolas" w:eastAsia="Times New Roman" w:hAnsi="Consolas" w:cs="Times New Roman"/>
@@ -22467,7 +23042,18 @@
                           <w:szCs w:val="21"/>
                           <w:lang w:eastAsia="en-AU"/>
                         </w:rPr>
-                        <w:t>_id"</w:t>
+                        <w:t>_id</w:t>
+                      </w:r>
+                      <w:proofErr w:type="spellEnd"/>
+                      <w:r>
+                        <w:rPr>
+                          <w:rFonts w:ascii="Consolas" w:eastAsia="Times New Roman" w:hAnsi="Consolas" w:cs="Times New Roman"/>
+                          <w:color w:val="9CDCFE"/>
+                          <w:sz w:val="21"/>
+                          <w:szCs w:val="21"/>
+                          <w:lang w:eastAsia="en-AU"/>
+                        </w:rPr>
+                        <w:t>"</w:t>
                       </w:r>
                       <w:r>
                         <w:rPr>
@@ -23060,6 +23646,7 @@
                               </w:rPr>
                               <w:t>"</w:t>
                             </w:r>
+                            <w:proofErr w:type="spellStart"/>
                             <w:r>
                               <w:rPr>
                                 <w:rFonts w:ascii="Consolas" w:eastAsia="Times New Roman" w:hAnsi="Consolas" w:cs="Times New Roman"/>
@@ -23078,7 +23665,18 @@
                                 <w:szCs w:val="21"/>
                                 <w:lang w:eastAsia="en-AU"/>
                               </w:rPr>
-                              <w:t>_id"</w:t>
+                              <w:t>_id</w:t>
+                            </w:r>
+                            <w:proofErr w:type="spellEnd"/>
+                            <w:r>
+                              <w:rPr>
+                                <w:rFonts w:ascii="Consolas" w:eastAsia="Times New Roman" w:hAnsi="Consolas" w:cs="Times New Roman"/>
+                                <w:color w:val="9CDCFE"/>
+                                <w:sz w:val="21"/>
+                                <w:szCs w:val="21"/>
+                                <w:lang w:eastAsia="en-AU"/>
+                              </w:rPr>
+                              <w:t>"</w:t>
                             </w:r>
                             <w:r>
                               <w:rPr>
@@ -23372,6 +23970,7 @@
                         </w:rPr>
                         <w:t>"</w:t>
                       </w:r>
+                      <w:proofErr w:type="spellStart"/>
                       <w:r>
                         <w:rPr>
                           <w:rFonts w:ascii="Consolas" w:eastAsia="Times New Roman" w:hAnsi="Consolas" w:cs="Times New Roman"/>
@@ -23390,7 +23989,18 @@
                           <w:szCs w:val="21"/>
                           <w:lang w:eastAsia="en-AU"/>
                         </w:rPr>
-                        <w:t>_id"</w:t>
+                        <w:t>_id</w:t>
+                      </w:r>
+                      <w:proofErr w:type="spellEnd"/>
+                      <w:r>
+                        <w:rPr>
+                          <w:rFonts w:ascii="Consolas" w:eastAsia="Times New Roman" w:hAnsi="Consolas" w:cs="Times New Roman"/>
+                          <w:color w:val="9CDCFE"/>
+                          <w:sz w:val="21"/>
+                          <w:szCs w:val="21"/>
+                          <w:lang w:eastAsia="en-AU"/>
+                        </w:rPr>
+                        <w:t>"</w:t>
                       </w:r>
                       <w:r>
                         <w:rPr>
@@ -23805,6 +24415,7 @@
                               </w:rPr>
                               <w:t>"</w:t>
                             </w:r>
+                            <w:proofErr w:type="spellStart"/>
                             <w:r>
                               <w:rPr>
                                 <w:rFonts w:ascii="Consolas" w:eastAsia="Times New Roman" w:hAnsi="Consolas" w:cs="Times New Roman"/>
@@ -23823,7 +24434,18 @@
                                 <w:szCs w:val="21"/>
                                 <w:lang w:eastAsia="en-AU"/>
                               </w:rPr>
-                              <w:t>_id"</w:t>
+                              <w:t>_id</w:t>
+                            </w:r>
+                            <w:proofErr w:type="spellEnd"/>
+                            <w:r>
+                              <w:rPr>
+                                <w:rFonts w:ascii="Consolas" w:eastAsia="Times New Roman" w:hAnsi="Consolas" w:cs="Times New Roman"/>
+                                <w:color w:val="9CDCFE"/>
+                                <w:sz w:val="21"/>
+                                <w:szCs w:val="21"/>
+                                <w:lang w:eastAsia="en-AU"/>
+                              </w:rPr>
+                              <w:t>"</w:t>
                             </w:r>
                             <w:r>
                               <w:rPr>
@@ -24202,6 +24824,7 @@
                         </w:rPr>
                         <w:t>"</w:t>
                       </w:r>
+                      <w:proofErr w:type="spellStart"/>
                       <w:r>
                         <w:rPr>
                           <w:rFonts w:ascii="Consolas" w:eastAsia="Times New Roman" w:hAnsi="Consolas" w:cs="Times New Roman"/>
@@ -24220,7 +24843,18 @@
                           <w:szCs w:val="21"/>
                           <w:lang w:eastAsia="en-AU"/>
                         </w:rPr>
-                        <w:t>_id"</w:t>
+                        <w:t>_id</w:t>
+                      </w:r>
+                      <w:proofErr w:type="spellEnd"/>
+                      <w:r>
+                        <w:rPr>
+                          <w:rFonts w:ascii="Consolas" w:eastAsia="Times New Roman" w:hAnsi="Consolas" w:cs="Times New Roman"/>
+                          <w:color w:val="9CDCFE"/>
+                          <w:sz w:val="21"/>
+                          <w:szCs w:val="21"/>
+                          <w:lang w:eastAsia="en-AU"/>
+                        </w:rPr>
+                        <w:t>"</w:t>
                       </w:r>
                       <w:r>
                         <w:rPr>
@@ -24550,6 +25184,7 @@
                               </w:rPr>
                               <w:t>"</w:t>
                             </w:r>
+                            <w:proofErr w:type="spellStart"/>
                             <w:r>
                               <w:rPr>
                                 <w:rFonts w:ascii="Consolas" w:eastAsia="Times New Roman" w:hAnsi="Consolas" w:cs="Times New Roman"/>
@@ -24568,7 +25203,18 @@
                                 <w:szCs w:val="21"/>
                                 <w:lang w:eastAsia="en-AU"/>
                               </w:rPr>
-                              <w:t>_id"</w:t>
+                              <w:t>_id</w:t>
+                            </w:r>
+                            <w:proofErr w:type="spellEnd"/>
+                            <w:r>
+                              <w:rPr>
+                                <w:rFonts w:ascii="Consolas" w:eastAsia="Times New Roman" w:hAnsi="Consolas" w:cs="Times New Roman"/>
+                                <w:color w:val="9CDCFE"/>
+                                <w:sz w:val="21"/>
+                                <w:szCs w:val="21"/>
+                                <w:lang w:eastAsia="en-AU"/>
+                              </w:rPr>
+                              <w:t>"</w:t>
                             </w:r>
                             <w:r>
                               <w:rPr>
@@ -24777,6 +25423,7 @@
                         </w:rPr>
                         <w:t>"</w:t>
                       </w:r>
+                      <w:proofErr w:type="spellStart"/>
                       <w:r>
                         <w:rPr>
                           <w:rFonts w:ascii="Consolas" w:eastAsia="Times New Roman" w:hAnsi="Consolas" w:cs="Times New Roman"/>
@@ -24795,7 +25442,18 @@
                           <w:szCs w:val="21"/>
                           <w:lang w:eastAsia="en-AU"/>
                         </w:rPr>
-                        <w:t>_id"</w:t>
+                        <w:t>_id</w:t>
+                      </w:r>
+                      <w:proofErr w:type="spellEnd"/>
+                      <w:r>
+                        <w:rPr>
+                          <w:rFonts w:ascii="Consolas" w:eastAsia="Times New Roman" w:hAnsi="Consolas" w:cs="Times New Roman"/>
+                          <w:color w:val="9CDCFE"/>
+                          <w:sz w:val="21"/>
+                          <w:szCs w:val="21"/>
+                          <w:lang w:eastAsia="en-AU"/>
+                        </w:rPr>
+                        <w:t>"</w:t>
                       </w:r>
                       <w:r>
                         <w:rPr>
@@ -25769,7 +26427,29 @@
                                 <w:szCs w:val="21"/>
                                 <w:lang w:eastAsia="en-AU"/>
                               </w:rPr>
-                              <w:t>"dishwasher_id"</w:t>
+                              <w:t>"</w:t>
+                            </w:r>
+                            <w:proofErr w:type="spellStart"/>
+                            <w:r>
+                              <w:rPr>
+                                <w:rFonts w:ascii="Consolas" w:eastAsia="Times New Roman" w:hAnsi="Consolas" w:cs="Times New Roman"/>
+                                <w:color w:val="CE9178"/>
+                                <w:sz w:val="21"/>
+                                <w:szCs w:val="21"/>
+                                <w:lang w:eastAsia="en-AU"/>
+                              </w:rPr>
+                              <w:t>dishwasher_id</w:t>
+                            </w:r>
+                            <w:proofErr w:type="spellEnd"/>
+                            <w:r>
+                              <w:rPr>
+                                <w:rFonts w:ascii="Consolas" w:eastAsia="Times New Roman" w:hAnsi="Consolas" w:cs="Times New Roman"/>
+                                <w:color w:val="CE9178"/>
+                                <w:sz w:val="21"/>
+                                <w:szCs w:val="21"/>
+                                <w:lang w:eastAsia="en-AU"/>
+                              </w:rPr>
+                              <w:t>"</w:t>
                             </w:r>
                             <w:r>
                               <w:rPr>
@@ -26183,7 +26863,29 @@
                                 <w:szCs w:val="21"/>
                                 <w:lang w:eastAsia="en-AU"/>
                               </w:rPr>
-                              <w:t>"dishwasher_id"</w:t>
+                              <w:t>"</w:t>
+                            </w:r>
+                            <w:proofErr w:type="spellStart"/>
+                            <w:r>
+                              <w:rPr>
+                                <w:rFonts w:ascii="Consolas" w:eastAsia="Times New Roman" w:hAnsi="Consolas" w:cs="Times New Roman"/>
+                                <w:color w:val="CE9178"/>
+                                <w:sz w:val="21"/>
+                                <w:szCs w:val="21"/>
+                                <w:lang w:eastAsia="en-AU"/>
+                              </w:rPr>
+                              <w:t>dishwasher_id</w:t>
+                            </w:r>
+                            <w:proofErr w:type="spellEnd"/>
+                            <w:r>
+                              <w:rPr>
+                                <w:rFonts w:ascii="Consolas" w:eastAsia="Times New Roman" w:hAnsi="Consolas" w:cs="Times New Roman"/>
+                                <w:color w:val="CE9178"/>
+                                <w:sz w:val="21"/>
+                                <w:szCs w:val="21"/>
+                                <w:lang w:eastAsia="en-AU"/>
+                              </w:rPr>
+                              <w:t>"</w:t>
                             </w:r>
                             <w:r>
                               <w:rPr>
@@ -26597,7 +27299,29 @@
                                 <w:szCs w:val="21"/>
                                 <w:lang w:eastAsia="en-AU"/>
                               </w:rPr>
-                              <w:t>"dishwasher_id"</w:t>
+                              <w:t>"</w:t>
+                            </w:r>
+                            <w:proofErr w:type="spellStart"/>
+                            <w:r>
+                              <w:rPr>
+                                <w:rFonts w:ascii="Consolas" w:eastAsia="Times New Roman" w:hAnsi="Consolas" w:cs="Times New Roman"/>
+                                <w:color w:val="CE9178"/>
+                                <w:sz w:val="21"/>
+                                <w:szCs w:val="21"/>
+                                <w:lang w:eastAsia="en-AU"/>
+                              </w:rPr>
+                              <w:t>dishwasher_id</w:t>
+                            </w:r>
+                            <w:proofErr w:type="spellEnd"/>
+                            <w:r>
+                              <w:rPr>
+                                <w:rFonts w:ascii="Consolas" w:eastAsia="Times New Roman" w:hAnsi="Consolas" w:cs="Times New Roman"/>
+                                <w:color w:val="CE9178"/>
+                                <w:sz w:val="21"/>
+                                <w:szCs w:val="21"/>
+                                <w:lang w:eastAsia="en-AU"/>
+                              </w:rPr>
+                              <w:t>"</w:t>
                             </w:r>
                             <w:r>
                               <w:rPr>
@@ -27080,7 +27804,29 @@
                           <w:szCs w:val="21"/>
                           <w:lang w:eastAsia="en-AU"/>
                         </w:rPr>
-                        <w:t>"dishwasher_id"</w:t>
+                        <w:t>"</w:t>
+                      </w:r>
+                      <w:proofErr w:type="spellStart"/>
+                      <w:r>
+                        <w:rPr>
+                          <w:rFonts w:ascii="Consolas" w:eastAsia="Times New Roman" w:hAnsi="Consolas" w:cs="Times New Roman"/>
+                          <w:color w:val="CE9178"/>
+                          <w:sz w:val="21"/>
+                          <w:szCs w:val="21"/>
+                          <w:lang w:eastAsia="en-AU"/>
+                        </w:rPr>
+                        <w:t>dishwasher_id</w:t>
+                      </w:r>
+                      <w:proofErr w:type="spellEnd"/>
+                      <w:r>
+                        <w:rPr>
+                          <w:rFonts w:ascii="Consolas" w:eastAsia="Times New Roman" w:hAnsi="Consolas" w:cs="Times New Roman"/>
+                          <w:color w:val="CE9178"/>
+                          <w:sz w:val="21"/>
+                          <w:szCs w:val="21"/>
+                          <w:lang w:eastAsia="en-AU"/>
+                        </w:rPr>
+                        <w:t>"</w:t>
                       </w:r>
                       <w:r>
                         <w:rPr>
@@ -27494,7 +28240,29 @@
                           <w:szCs w:val="21"/>
                           <w:lang w:eastAsia="en-AU"/>
                         </w:rPr>
-                        <w:t>"dishwasher_id"</w:t>
+                        <w:t>"</w:t>
+                      </w:r>
+                      <w:proofErr w:type="spellStart"/>
+                      <w:r>
+                        <w:rPr>
+                          <w:rFonts w:ascii="Consolas" w:eastAsia="Times New Roman" w:hAnsi="Consolas" w:cs="Times New Roman"/>
+                          <w:color w:val="CE9178"/>
+                          <w:sz w:val="21"/>
+                          <w:szCs w:val="21"/>
+                          <w:lang w:eastAsia="en-AU"/>
+                        </w:rPr>
+                        <w:t>dishwasher_id</w:t>
+                      </w:r>
+                      <w:proofErr w:type="spellEnd"/>
+                      <w:r>
+                        <w:rPr>
+                          <w:rFonts w:ascii="Consolas" w:eastAsia="Times New Roman" w:hAnsi="Consolas" w:cs="Times New Roman"/>
+                          <w:color w:val="CE9178"/>
+                          <w:sz w:val="21"/>
+                          <w:szCs w:val="21"/>
+                          <w:lang w:eastAsia="en-AU"/>
+                        </w:rPr>
+                        <w:t>"</w:t>
                       </w:r>
                       <w:r>
                         <w:rPr>
@@ -27908,7 +28676,29 @@
                           <w:szCs w:val="21"/>
                           <w:lang w:eastAsia="en-AU"/>
                         </w:rPr>
-                        <w:t>"dishwasher_id"</w:t>
+                        <w:t>"</w:t>
+                      </w:r>
+                      <w:proofErr w:type="spellStart"/>
+                      <w:r>
+                        <w:rPr>
+                          <w:rFonts w:ascii="Consolas" w:eastAsia="Times New Roman" w:hAnsi="Consolas" w:cs="Times New Roman"/>
+                          <w:color w:val="CE9178"/>
+                          <w:sz w:val="21"/>
+                          <w:szCs w:val="21"/>
+                          <w:lang w:eastAsia="en-AU"/>
+                        </w:rPr>
+                        <w:t>dishwasher_id</w:t>
+                      </w:r>
+                      <w:proofErr w:type="spellEnd"/>
+                      <w:r>
+                        <w:rPr>
+                          <w:rFonts w:ascii="Consolas" w:eastAsia="Times New Roman" w:hAnsi="Consolas" w:cs="Times New Roman"/>
+                          <w:color w:val="CE9178"/>
+                          <w:sz w:val="21"/>
+                          <w:szCs w:val="21"/>
+                          <w:lang w:eastAsia="en-AU"/>
+                        </w:rPr>
+                        <w:t>"</w:t>
                       </w:r>
                       <w:r>
                         <w:rPr>
@@ -30291,7 +31081,7 @@
       </w:pPr>
     </w:pPrDefault>
   </w:docDefaults>
-  <w:latentStyles w:defLockedState="0" w:defUIPriority="99" w:defSemiHidden="0" w:defUnhideWhenUsed="0" w:defQFormat="0" w:count="376">
+  <w:latentStyles w:defLockedState="0" w:defUIPriority="99" w:defSemiHidden="0" w:defUnhideWhenUsed="0" w:defQFormat="0" w:count="377">
     <w:lsdException w:name="Normal" w:uiPriority="0" w:qFormat="1"/>
     <w:lsdException w:name="heading 1" w:uiPriority="9" w:qFormat="1"/>
     <w:lsdException w:name="heading 2" w:semiHidden="1" w:uiPriority="9" w:unhideWhenUsed="1" w:qFormat="1"/>
@@ -30397,7 +31187,6 @@
     <w:lsdException w:name="HTML Sample" w:semiHidden="1" w:unhideWhenUsed="1"/>
     <w:lsdException w:name="HTML Typewriter" w:semiHidden="1" w:unhideWhenUsed="1"/>
     <w:lsdException w:name="HTML Variable" w:semiHidden="1" w:unhideWhenUsed="1"/>
-    <w:lsdException w:name="Normal Table" w:semiHidden="1" w:unhideWhenUsed="1"/>
     <w:lsdException w:name="annotation subject" w:semiHidden="1" w:unhideWhenUsed="1"/>
     <w:lsdException w:name="No List" w:semiHidden="1" w:unhideWhenUsed="1"/>
     <w:lsdException w:name="Outline List 1" w:semiHidden="1" w:unhideWhenUsed="1"/>
@@ -30444,10 +31233,8 @@
     <w:lsdException w:name="Table Subtle 2" w:semiHidden="1" w:unhideWhenUsed="1"/>
     <w:lsdException w:name="Table Web 1" w:semiHidden="1" w:unhideWhenUsed="1"/>
     <w:lsdException w:name="Table Web 2" w:semiHidden="1" w:unhideWhenUsed="1"/>
-    <w:lsdException w:name="Table Web 3" w:semiHidden="1" w:unhideWhenUsed="1"/>
     <w:lsdException w:name="Balloon Text" w:semiHidden="1" w:unhideWhenUsed="1"/>
     <w:lsdException w:name="Table Grid" w:uiPriority="39"/>
-    <w:lsdException w:name="Table Theme" w:semiHidden="1" w:unhideWhenUsed="1"/>
     <w:lsdException w:name="Placeholder Text" w:semiHidden="1"/>
     <w:lsdException w:name="No Spacing" w:uiPriority="1" w:qFormat="1"/>
     <w:lsdException w:name="Light Shading" w:uiPriority="60"/>
@@ -30668,6 +31455,7 @@
     <w:lsdException w:name="Hashtag" w:semiHidden="1" w:unhideWhenUsed="1"/>
     <w:lsdException w:name="Unresolved Mention" w:semiHidden="1" w:unhideWhenUsed="1"/>
     <w:lsdException w:name="Smart Link" w:semiHidden="1" w:unhideWhenUsed="1"/>
+    <w:lsdException w:name="Smart Link Error" w:semiHidden="1" w:unhideWhenUsed="1"/>
   </w:latentStyles>
   <w:style w:type="paragraph" w:default="1" w:styleId="Normal">
     <w:name w:val="Normal"/>
@@ -31678,7 +32466,7 @@
 </file>
 
 <file path=customXml/itemProps1.xml><?xml version="1.0" encoding="utf-8"?>
-<ds:datastoreItem xmlns:ds="http://schemas.openxmlformats.org/officeDocument/2006/customXml" ds:itemID="{19C620E1-2145-42CA-AB60-D438185D659D}">
+<ds:datastoreItem xmlns:ds="http://schemas.openxmlformats.org/officeDocument/2006/customXml" ds:itemID="{436F4C65-8787-4179-8D4E-76B3699A0C94}">
   <ds:schemaRefs>
     <ds:schemaRef ds:uri="http://schemas.openxmlformats.org/officeDocument/2006/bibliography"/>
   </ds:schemaRefs>

</xml_diff>

<commit_message>
Modified api/sale/last method to allow user to specify number of records needed.
</commit_message>
<xml_diff>
--- a/API QUERY FORMAT SHEET.docx
+++ b/API QUERY FORMAT SHEET.docx
@@ -54,6 +54,8 @@
           <w:r>
             <w:t>Contents</w:t>
           </w:r>
+          <w:bookmarkStart w:id="0" w:name="_GoBack"/>
+          <w:bookmarkEnd w:id="0"/>
         </w:p>
         <w:p>
           <w:pPr>
@@ -91,7 +93,7 @@
             </w:rPr>
             <w:fldChar w:fldCharType="separate"/>
           </w:r>
-          <w:hyperlink w:anchor="_Toc15176443" w:history="1">
+          <w:hyperlink w:anchor="_Toc20239744" w:history="1">
             <w:r>
               <w:rPr>
                 <w:rStyle w:val="Hyperlink"/>
@@ -119,7 +121,7 @@
                 <w:noProof/>
                 <w:webHidden/>
               </w:rPr>
-              <w:instrText xml:space="preserve"> PAGEREF _Toc15176443 \h </w:instrText>
+              <w:instrText xml:space="preserve"> PAGEREF _Toc20239744 \h </w:instrText>
             </w:r>
             <w:r>
               <w:rPr>
@@ -162,7 +164,7 @@
               <w:lang w:eastAsia="en-AU"/>
             </w:rPr>
           </w:pPr>
-          <w:hyperlink w:anchor="_Toc15176444" w:history="1">
+          <w:hyperlink w:anchor="_Toc20239745" w:history="1">
             <w:r>
               <w:rPr>
                 <w:rStyle w:val="Hyperlink"/>
@@ -189,7 +191,7 @@
                 <w:noProof/>
                 <w:webHidden/>
               </w:rPr>
-              <w:instrText xml:space="preserve"> PAGEREF _Toc15176444 \h </w:instrText>
+              <w:instrText xml:space="preserve"> PAGEREF _Toc20239745 \h </w:instrText>
             </w:r>
             <w:r>
               <w:rPr>
@@ -232,7 +234,7 @@
               <w:lang w:eastAsia="en-AU"/>
             </w:rPr>
           </w:pPr>
-          <w:hyperlink w:anchor="_Toc15176445" w:history="1">
+          <w:hyperlink w:anchor="_Toc20239746" w:history="1">
             <w:r>
               <w:rPr>
                 <w:rStyle w:val="Hyperlink"/>
@@ -259,7 +261,7 @@
                 <w:noProof/>
                 <w:webHidden/>
               </w:rPr>
-              <w:instrText xml:space="preserve"> PAGEREF _Toc15176445 \h </w:instrText>
+              <w:instrText xml:space="preserve"> PAGEREF _Toc20239746 \h </w:instrText>
             </w:r>
             <w:r>
               <w:rPr>
@@ -302,7 +304,7 @@
               <w:lang w:eastAsia="en-AU"/>
             </w:rPr>
           </w:pPr>
-          <w:hyperlink w:anchor="_Toc15176446" w:history="1">
+          <w:hyperlink w:anchor="_Toc20239747" w:history="1">
             <w:r>
               <w:rPr>
                 <w:rStyle w:val="Hyperlink"/>
@@ -329,7 +331,7 @@
                 <w:noProof/>
                 <w:webHidden/>
               </w:rPr>
-              <w:instrText xml:space="preserve"> PAGEREF _Toc15176446 \h </w:instrText>
+              <w:instrText xml:space="preserve"> PAGEREF _Toc20239747 \h </w:instrText>
             </w:r>
             <w:r>
               <w:rPr>
@@ -372,30 +374,14 @@
               <w:lang w:eastAsia="en-AU"/>
             </w:rPr>
           </w:pPr>
-          <w:hyperlink w:anchor="_Toc15176447" w:history="1">
+          <w:hyperlink w:anchor="_Toc20239748" w:history="1">
             <w:r>
               <w:rPr>
                 <w:rStyle w:val="Hyperlink"/>
                 <w:rFonts w:ascii="Century Gothic" w:hAnsi="Century Gothic"/>
                 <w:noProof/>
               </w:rPr>
-              <w:t>C</w:t>
-            </w:r>
-            <w:r>
-              <w:rPr>
-                <w:rStyle w:val="Hyperlink"/>
-                <w:rFonts w:ascii="Century Gothic" w:hAnsi="Century Gothic"/>
-                <w:noProof/>
-              </w:rPr>
-              <w:t>U</w:t>
-            </w:r>
-            <w:r>
-              <w:rPr>
-                <w:rStyle w:val="Hyperlink"/>
-                <w:rFonts w:ascii="Century Gothic" w:hAnsi="Century Gothic"/>
-                <w:noProof/>
-              </w:rPr>
-              <w:t>P</w:t>
+              <w:t>CUP</w:t>
             </w:r>
             <w:r>
               <w:rPr>
@@ -416,7 +402,7 @@
                 <w:noProof/>
                 <w:webHidden/>
               </w:rPr>
-              <w:instrText xml:space="preserve"> PAGEREF _Toc15176447 \h </w:instrText>
+              <w:instrText xml:space="preserve"> PAGEREF _Toc20239748 \h </w:instrText>
             </w:r>
             <w:r>
               <w:rPr>
@@ -459,7 +445,7 @@
               <w:lang w:eastAsia="en-AU"/>
             </w:rPr>
           </w:pPr>
-          <w:hyperlink w:anchor="_Toc15176448" w:history="1">
+          <w:hyperlink w:anchor="_Toc20239749" w:history="1">
             <w:r>
               <w:rPr>
                 <w:rStyle w:val="Hyperlink"/>
@@ -486,7 +472,7 @@
                 <w:noProof/>
                 <w:webHidden/>
               </w:rPr>
-              <w:instrText xml:space="preserve"> PAGEREF _Toc15176448 \h </w:instrText>
+              <w:instrText xml:space="preserve"> PAGEREF _Toc20239749 \h </w:instrText>
             </w:r>
             <w:r>
               <w:rPr>
@@ -529,7 +515,7 @@
               <w:lang w:eastAsia="en-AU"/>
             </w:rPr>
           </w:pPr>
-          <w:hyperlink w:anchor="_Toc15176449" w:history="1">
+          <w:hyperlink w:anchor="_Toc20239750" w:history="1">
             <w:r>
               <w:rPr>
                 <w:rStyle w:val="Hyperlink"/>
@@ -556,7 +542,7 @@
                 <w:noProof/>
                 <w:webHidden/>
               </w:rPr>
-              <w:instrText xml:space="preserve"> PAGEREF _Toc15176449 \h </w:instrText>
+              <w:instrText xml:space="preserve"> PAGEREF _Toc20239750 \h </w:instrText>
             </w:r>
             <w:r>
               <w:rPr>
@@ -599,7 +585,7 @@
               <w:lang w:eastAsia="en-AU"/>
             </w:rPr>
           </w:pPr>
-          <w:hyperlink w:anchor="_Toc15176450" w:history="1">
+          <w:hyperlink w:anchor="_Toc20239751" w:history="1">
             <w:r>
               <w:rPr>
                 <w:rStyle w:val="Hyperlink"/>
@@ -626,7 +612,7 @@
                 <w:noProof/>
                 <w:webHidden/>
               </w:rPr>
-              <w:instrText xml:space="preserve"> PAGEREF _Toc15176450 \h </w:instrText>
+              <w:instrText xml:space="preserve"> PAGEREF _Toc20239751 \h </w:instrText>
             </w:r>
             <w:r>
               <w:rPr>
@@ -669,7 +655,7 @@
               <w:lang w:eastAsia="en-AU"/>
             </w:rPr>
           </w:pPr>
-          <w:hyperlink w:anchor="_Toc15176451" w:history="1">
+          <w:hyperlink w:anchor="_Toc20239752" w:history="1">
             <w:r>
               <w:rPr>
                 <w:rStyle w:val="Hyperlink"/>
@@ -697,7 +683,7 @@
                 <w:noProof/>
                 <w:webHidden/>
               </w:rPr>
-              <w:instrText xml:space="preserve"> PAGEREF _Toc15176451 \h </w:instrText>
+              <w:instrText xml:space="preserve"> PAGEREF _Toc20239752 \h </w:instrText>
             </w:r>
             <w:r>
               <w:rPr>
@@ -740,7 +726,7 @@
               <w:lang w:eastAsia="en-AU"/>
             </w:rPr>
           </w:pPr>
-          <w:hyperlink w:anchor="_Toc15176452" w:history="1">
+          <w:hyperlink w:anchor="_Toc20239753" w:history="1">
             <w:r>
               <w:rPr>
                 <w:rStyle w:val="Hyperlink"/>
@@ -767,7 +753,7 @@
                 <w:noProof/>
                 <w:webHidden/>
               </w:rPr>
-              <w:instrText xml:space="preserve"> PAGEREF _Toc15176452 \h </w:instrText>
+              <w:instrText xml:space="preserve"> PAGEREF _Toc20239753 \h </w:instrText>
             </w:r>
             <w:r>
               <w:rPr>
@@ -810,7 +796,7 @@
               <w:lang w:eastAsia="en-AU"/>
             </w:rPr>
           </w:pPr>
-          <w:hyperlink w:anchor="_Toc15176453" w:history="1">
+          <w:hyperlink w:anchor="_Toc20239754" w:history="1">
             <w:r>
               <w:rPr>
                 <w:rStyle w:val="Hyperlink"/>
@@ -837,7 +823,7 @@
                 <w:noProof/>
                 <w:webHidden/>
               </w:rPr>
-              <w:instrText xml:space="preserve"> PAGEREF _Toc15176453 \h </w:instrText>
+              <w:instrText xml:space="preserve"> PAGEREF _Toc20239754 \h </w:instrText>
             </w:r>
             <w:r>
               <w:rPr>
@@ -880,7 +866,7 @@
               <w:lang w:eastAsia="en-AU"/>
             </w:rPr>
           </w:pPr>
-          <w:hyperlink w:anchor="_Toc15176454" w:history="1">
+          <w:hyperlink w:anchor="_Toc20239755" w:history="1">
             <w:r>
               <w:rPr>
                 <w:rStyle w:val="Hyperlink"/>
@@ -907,7 +893,7 @@
                 <w:noProof/>
                 <w:webHidden/>
               </w:rPr>
-              <w:instrText xml:space="preserve"> PAGEREF _Toc15176454 \h </w:instrText>
+              <w:instrText xml:space="preserve"> PAGEREF _Toc20239755 \h </w:instrText>
             </w:r>
             <w:r>
               <w:rPr>
@@ -950,7 +936,7 @@
               <w:lang w:eastAsia="en-AU"/>
             </w:rPr>
           </w:pPr>
-          <w:hyperlink w:anchor="_Toc15176455" w:history="1">
+          <w:hyperlink w:anchor="_Toc20239756" w:history="1">
             <w:r>
               <w:rPr>
                 <w:rStyle w:val="Hyperlink"/>
@@ -977,7 +963,7 @@
                 <w:noProof/>
                 <w:webHidden/>
               </w:rPr>
-              <w:instrText xml:space="preserve"> PAGEREF _Toc15176455 \h </w:instrText>
+              <w:instrText xml:space="preserve"> PAGEREF _Toc20239756 \h </w:instrText>
             </w:r>
             <w:r>
               <w:rPr>
@@ -1020,7 +1006,7 @@
               <w:lang w:eastAsia="en-AU"/>
             </w:rPr>
           </w:pPr>
-          <w:hyperlink w:anchor="_Toc15176456" w:history="1">
+          <w:hyperlink w:anchor="_Toc20239757" w:history="1">
             <w:r>
               <w:rPr>
                 <w:rStyle w:val="Hyperlink"/>
@@ -1047,7 +1033,7 @@
                 <w:noProof/>
                 <w:webHidden/>
               </w:rPr>
-              <w:instrText xml:space="preserve"> PAGEREF _Toc15176456 \h </w:instrText>
+              <w:instrText xml:space="preserve"> PAGEREF _Toc20239757 \h </w:instrText>
             </w:r>
             <w:r>
               <w:rPr>
@@ -1068,6 +1054,96 @@
                 <w:webHidden/>
               </w:rPr>
               <w:t>7</w:t>
+            </w:r>
+            <w:r>
+              <w:rPr>
+                <w:noProof/>
+                <w:webHidden/>
+              </w:rPr>
+              <w:fldChar w:fldCharType="end"/>
+            </w:r>
+          </w:hyperlink>
+        </w:p>
+        <w:p>
+          <w:pPr>
+            <w:pStyle w:val="TOC2"/>
+            <w:tabs>
+              <w:tab w:val="right" w:leader="dot" w:pos="9016"/>
+            </w:tabs>
+            <w:rPr>
+              <w:rFonts w:eastAsiaTheme="minorEastAsia"/>
+              <w:noProof/>
+              <w:lang w:eastAsia="en-AU"/>
+            </w:rPr>
+          </w:pPr>
+          <w:hyperlink w:anchor="_Toc20239758" w:history="1">
+            <w:r>
+              <w:rPr>
+                <w:rStyle w:val="Hyperlink"/>
+                <w:noProof/>
+              </w:rPr>
+              <w:t xml:space="preserve">GET: Last </w:t>
+            </w:r>
+            <m:oMath>
+              <m:r>
+                <m:rPr>
+                  <m:sty m:val="bi"/>
+                </m:rPr>
+                <w:rPr>
+                  <w:rStyle w:val="Hyperlink"/>
+                  <w:rFonts w:ascii="Cambria Math" w:hAnsi="Cambria Math"/>
+                  <w:noProof/>
+                </w:rPr>
+                <m:t>n</m:t>
+              </m:r>
+            </m:oMath>
+            <w:r>
+              <w:rPr>
+                <w:rStyle w:val="Hyperlink"/>
+                <w:noProof/>
+              </w:rPr>
+              <w:t xml:space="preserve"> sale records with café names and ids</w:t>
+            </w:r>
+            <w:r>
+              <w:rPr>
+                <w:noProof/>
+                <w:webHidden/>
+              </w:rPr>
+              <w:tab/>
+            </w:r>
+            <w:r>
+              <w:rPr>
+                <w:noProof/>
+                <w:webHidden/>
+              </w:rPr>
+              <w:fldChar w:fldCharType="begin"/>
+            </w:r>
+            <w:r>
+              <w:rPr>
+                <w:noProof/>
+                <w:webHidden/>
+              </w:rPr>
+              <w:instrText xml:space="preserve"> PAGEREF _Toc20239758 \h </w:instrText>
+            </w:r>
+            <w:r>
+              <w:rPr>
+                <w:noProof/>
+                <w:webHidden/>
+              </w:rPr>
+            </w:r>
+            <w:r>
+              <w:rPr>
+                <w:noProof/>
+                <w:webHidden/>
+              </w:rPr>
+              <w:fldChar w:fldCharType="separate"/>
+            </w:r>
+            <w:r>
+              <w:rPr>
+                <w:noProof/>
+                <w:webHidden/>
+              </w:rPr>
+              <w:t>8</w:t>
             </w:r>
             <w:r>
               <w:rPr>
@@ -1090,7 +1166,7 @@
               <w:lang w:eastAsia="en-AU"/>
             </w:rPr>
           </w:pPr>
-          <w:hyperlink w:anchor="_Toc15176457" w:history="1">
+          <w:hyperlink w:anchor="_Toc20239759" w:history="1">
             <w:r>
               <w:rPr>
                 <w:rStyle w:val="Hyperlink"/>
@@ -1118,7 +1194,7 @@
                 <w:noProof/>
                 <w:webHidden/>
               </w:rPr>
-              <w:instrText xml:space="preserve"> PAGEREF _Toc15176457 \h </w:instrText>
+              <w:instrText xml:space="preserve"> PAGEREF _Toc20239759 \h </w:instrText>
             </w:r>
             <w:r>
               <w:rPr>
@@ -1161,7 +1237,7 @@
               <w:lang w:eastAsia="en-AU"/>
             </w:rPr>
           </w:pPr>
-          <w:hyperlink w:anchor="_Toc15176458" w:history="1">
+          <w:hyperlink w:anchor="_Toc20239760" w:history="1">
             <w:r>
               <w:rPr>
                 <w:rStyle w:val="Hyperlink"/>
@@ -1188,7 +1264,7 @@
                 <w:noProof/>
                 <w:webHidden/>
               </w:rPr>
-              <w:instrText xml:space="preserve"> PAGEREF _Toc15176458 \h </w:instrText>
+              <w:instrText xml:space="preserve"> PAGEREF _Toc20239760 \h </w:instrText>
             </w:r>
             <w:r>
               <w:rPr>
@@ -1231,7 +1307,7 @@
               <w:lang w:eastAsia="en-AU"/>
             </w:rPr>
           </w:pPr>
-          <w:hyperlink w:anchor="_Toc15176459" w:history="1">
+          <w:hyperlink w:anchor="_Toc20239761" w:history="1">
             <w:r>
               <w:rPr>
                 <w:rStyle w:val="Hyperlink"/>
@@ -1258,7 +1334,7 @@
                 <w:noProof/>
                 <w:webHidden/>
               </w:rPr>
-              <w:instrText xml:space="preserve"> PAGEREF _Toc15176459 \h </w:instrText>
+              <w:instrText xml:space="preserve"> PAGEREF _Toc20239761 \h </w:instrText>
             </w:r>
             <w:r>
               <w:rPr>
@@ -1278,7 +1354,7 @@
                 <w:noProof/>
                 <w:webHidden/>
               </w:rPr>
-              <w:t>8</w:t>
+              <w:t>9</w:t>
             </w:r>
             <w:r>
               <w:rPr>
@@ -1301,7 +1377,7 @@
               <w:lang w:eastAsia="en-AU"/>
             </w:rPr>
           </w:pPr>
-          <w:hyperlink w:anchor="_Toc15176460" w:history="1">
+          <w:hyperlink w:anchor="_Toc20239762" w:history="1">
             <w:r>
               <w:rPr>
                 <w:rStyle w:val="Hyperlink"/>
@@ -1328,7 +1404,7 @@
                 <w:noProof/>
                 <w:webHidden/>
               </w:rPr>
-              <w:instrText xml:space="preserve"> PAGEREF _Toc15176460 \h </w:instrText>
+              <w:instrText xml:space="preserve"> PAGEREF _Toc20239762 \h </w:instrText>
             </w:r>
             <w:r>
               <w:rPr>
@@ -1371,7 +1447,7 @@
               <w:lang w:eastAsia="en-AU"/>
             </w:rPr>
           </w:pPr>
-          <w:hyperlink w:anchor="_Toc15176461" w:history="1">
+          <w:hyperlink w:anchor="_Toc20239763" w:history="1">
             <w:r>
               <w:rPr>
                 <w:rStyle w:val="Hyperlink"/>
@@ -1399,7 +1475,7 @@
                 <w:noProof/>
                 <w:webHidden/>
               </w:rPr>
-              <w:instrText xml:space="preserve"> PAGEREF _Toc15176461 \h </w:instrText>
+              <w:instrText xml:space="preserve"> PAGEREF _Toc20239763 \h </w:instrText>
             </w:r>
             <w:r>
               <w:rPr>
@@ -1419,7 +1495,7 @@
                 <w:noProof/>
                 <w:webHidden/>
               </w:rPr>
-              <w:t>9</w:t>
+              <w:t>10</w:t>
             </w:r>
             <w:r>
               <w:rPr>
@@ -1442,7 +1518,7 @@
               <w:lang w:eastAsia="en-AU"/>
             </w:rPr>
           </w:pPr>
-          <w:hyperlink w:anchor="_Toc15176462" w:history="1">
+          <w:hyperlink w:anchor="_Toc20239764" w:history="1">
             <w:r>
               <w:rPr>
                 <w:rStyle w:val="Hyperlink"/>
@@ -1469,7 +1545,7 @@
                 <w:noProof/>
                 <w:webHidden/>
               </w:rPr>
-              <w:instrText xml:space="preserve"> PAGEREF _Toc15176462 \h </w:instrText>
+              <w:instrText xml:space="preserve"> PAGEREF _Toc20239764 \h </w:instrText>
             </w:r>
             <w:r>
               <w:rPr>
@@ -1489,7 +1565,7 @@
                 <w:noProof/>
                 <w:webHidden/>
               </w:rPr>
-              <w:t>9</w:t>
+              <w:t>10</w:t>
             </w:r>
             <w:r>
               <w:rPr>
@@ -1512,7 +1588,7 @@
               <w:lang w:eastAsia="en-AU"/>
             </w:rPr>
           </w:pPr>
-          <w:hyperlink w:anchor="_Toc15176463" w:history="1">
+          <w:hyperlink w:anchor="_Toc20239765" w:history="1">
             <w:r>
               <w:rPr>
                 <w:rStyle w:val="Hyperlink"/>
@@ -1539,7 +1615,7 @@
                 <w:noProof/>
                 <w:webHidden/>
               </w:rPr>
-              <w:instrText xml:space="preserve"> PAGEREF _Toc15176463 \h </w:instrText>
+              <w:instrText xml:space="preserve"> PAGEREF _Toc20239765 \h </w:instrText>
             </w:r>
             <w:r>
               <w:rPr>
@@ -1582,7 +1658,7 @@
               <w:lang w:eastAsia="en-AU"/>
             </w:rPr>
           </w:pPr>
-          <w:hyperlink w:anchor="_Toc15176464" w:history="1">
+          <w:hyperlink w:anchor="_Toc20239766" w:history="1">
             <w:r>
               <w:rPr>
                 <w:rStyle w:val="Hyperlink"/>
@@ -1610,7 +1686,7 @@
                 <w:noProof/>
                 <w:webHidden/>
               </w:rPr>
-              <w:instrText xml:space="preserve"> PAGEREF _Toc15176464 \h </w:instrText>
+              <w:instrText xml:space="preserve"> PAGEREF _Toc20239766 \h </w:instrText>
             </w:r>
             <w:r>
               <w:rPr>
@@ -1630,7 +1706,7 @@
                 <w:noProof/>
                 <w:webHidden/>
               </w:rPr>
-              <w:t>10</w:t>
+              <w:t>11</w:t>
             </w:r>
             <w:r>
               <w:rPr>
@@ -1653,7 +1729,7 @@
               <w:lang w:eastAsia="en-AU"/>
             </w:rPr>
           </w:pPr>
-          <w:hyperlink w:anchor="_Toc15176465" w:history="1">
+          <w:hyperlink w:anchor="_Toc20239767" w:history="1">
             <w:r>
               <w:rPr>
                 <w:rStyle w:val="Hyperlink"/>
@@ -1680,7 +1756,7 @@
                 <w:noProof/>
                 <w:webHidden/>
               </w:rPr>
-              <w:instrText xml:space="preserve"> PAGEREF _Toc15176465 \h </w:instrText>
+              <w:instrText xml:space="preserve"> PAGEREF _Toc20239767 \h </w:instrText>
             </w:r>
             <w:r>
               <w:rPr>
@@ -1700,7 +1776,7 @@
                 <w:noProof/>
                 <w:webHidden/>
               </w:rPr>
-              <w:t>10</w:t>
+              <w:t>11</w:t>
             </w:r>
             <w:r>
               <w:rPr>
@@ -1723,7 +1799,7 @@
               <w:lang w:eastAsia="en-AU"/>
             </w:rPr>
           </w:pPr>
-          <w:hyperlink w:anchor="_Toc15176466" w:history="1">
+          <w:hyperlink w:anchor="_Toc20239768" w:history="1">
             <w:r>
               <w:rPr>
                 <w:rStyle w:val="Hyperlink"/>
@@ -1750,7 +1826,7 @@
                 <w:noProof/>
                 <w:webHidden/>
               </w:rPr>
-              <w:instrText xml:space="preserve"> PAGEREF _Toc15176466 \h </w:instrText>
+              <w:instrText xml:space="preserve"> PAGEREF _Toc20239768 \h </w:instrText>
             </w:r>
             <w:r>
               <w:rPr>
@@ -1793,7 +1869,7 @@
               <w:lang w:eastAsia="en-AU"/>
             </w:rPr>
           </w:pPr>
-          <w:hyperlink w:anchor="_Toc15176467" w:history="1">
+          <w:hyperlink w:anchor="_Toc20239769" w:history="1">
             <w:r>
               <w:rPr>
                 <w:rStyle w:val="Hyperlink"/>
@@ -1820,7 +1896,7 @@
                 <w:noProof/>
                 <w:webHidden/>
               </w:rPr>
-              <w:instrText xml:space="preserve"> PAGEREF _Toc15176467 \h </w:instrText>
+              <w:instrText xml:space="preserve"> PAGEREF _Toc20239769 \h </w:instrText>
             </w:r>
             <w:r>
               <w:rPr>
@@ -1840,7 +1916,7 @@
                 <w:noProof/>
                 <w:webHidden/>
               </w:rPr>
-              <w:t>11</w:t>
+              <w:t>12</w:t>
             </w:r>
             <w:r>
               <w:rPr>
@@ -1863,7 +1939,7 @@
               <w:lang w:eastAsia="en-AU"/>
             </w:rPr>
           </w:pPr>
-          <w:hyperlink w:anchor="_Toc15176468" w:history="1">
+          <w:hyperlink w:anchor="_Toc20239770" w:history="1">
             <w:r>
               <w:rPr>
                 <w:rStyle w:val="Hyperlink"/>
@@ -1890,7 +1966,7 @@
                 <w:noProof/>
                 <w:webHidden/>
               </w:rPr>
-              <w:instrText xml:space="preserve"> PAGEREF _Toc15176468 \h </w:instrText>
+              <w:instrText xml:space="preserve"> PAGEREF _Toc20239770 \h </w:instrText>
             </w:r>
             <w:r>
               <w:rPr>
@@ -1933,7 +2009,7 @@
               <w:lang w:eastAsia="en-AU"/>
             </w:rPr>
           </w:pPr>
-          <w:hyperlink w:anchor="_Toc15176469" w:history="1">
+          <w:hyperlink w:anchor="_Toc20239771" w:history="1">
             <w:r>
               <w:rPr>
                 <w:rStyle w:val="Hyperlink"/>
@@ -1961,7 +2037,7 @@
                 <w:noProof/>
                 <w:webHidden/>
               </w:rPr>
-              <w:instrText xml:space="preserve"> PAGEREF _Toc15176469 \h </w:instrText>
+              <w:instrText xml:space="preserve"> PAGEREF _Toc20239771 \h </w:instrText>
             </w:r>
             <w:r>
               <w:rPr>
@@ -1981,7 +2057,7 @@
                 <w:noProof/>
                 <w:webHidden/>
               </w:rPr>
-              <w:t>12</w:t>
+              <w:t>13</w:t>
             </w:r>
             <w:r>
               <w:rPr>
@@ -2004,7 +2080,7 @@
               <w:lang w:eastAsia="en-AU"/>
             </w:rPr>
           </w:pPr>
-          <w:hyperlink w:anchor="_Toc15176470" w:history="1">
+          <w:hyperlink w:anchor="_Toc20239772" w:history="1">
             <w:r>
               <w:rPr>
                 <w:rStyle w:val="Hyperlink"/>
@@ -2031,7 +2107,7 @@
                 <w:noProof/>
                 <w:webHidden/>
               </w:rPr>
-              <w:instrText xml:space="preserve"> PAGEREF _Toc15176470 \h </w:instrText>
+              <w:instrText xml:space="preserve"> PAGEREF _Toc20239772 \h </w:instrText>
             </w:r>
             <w:r>
               <w:rPr>
@@ -2051,7 +2127,7 @@
                 <w:noProof/>
                 <w:webHidden/>
               </w:rPr>
-              <w:t>12</w:t>
+              <w:t>13</w:t>
             </w:r>
             <w:r>
               <w:rPr>
@@ -2075,11 +2151,6 @@
       </w:sdtContent>
     </w:sdt>
     <w:p>
-      <w:r>
-        <w:br w:type="page"/>
-      </w:r>
-    </w:p>
-    <w:p>
       <w:pPr>
         <w:pStyle w:val="Heading1"/>
         <w:rPr>
@@ -2087,7 +2158,7 @@
           <w:sz w:val="56"/>
         </w:rPr>
       </w:pPr>
-      <w:bookmarkStart w:id="0" w:name="_Toc15176443"/>
+      <w:bookmarkStart w:id="1" w:name="_Toc20239744"/>
       <w:r>
         <w:rPr>
           <w:rFonts w:ascii="Century Gothic" w:hAnsi="Century Gothic"/>
@@ -2096,17 +2167,17 @@
         <w:lastRenderedPageBreak/>
         <w:t>CAFÉ</w:t>
       </w:r>
-      <w:bookmarkEnd w:id="0"/>
+      <w:bookmarkEnd w:id="1"/>
     </w:p>
     <w:p>
       <w:pPr>
         <w:pStyle w:val="Heading2"/>
       </w:pPr>
-      <w:bookmarkStart w:id="1" w:name="_Toc15176444"/>
+      <w:bookmarkStart w:id="2" w:name="_Toc20239745"/>
       <w:r>
         <w:t>GET: Get café details by café name and password</w:t>
       </w:r>
-      <w:bookmarkEnd w:id="1"/>
+      <w:bookmarkEnd w:id="2"/>
     </w:p>
     <w:p>
       <w:r>
@@ -3292,7 +3363,6 @@
                         </w:rPr>
                         <w:t>"</w:t>
                       </w:r>
-                      <w:proofErr w:type="spellStart"/>
                       <w:r>
                         <w:rPr>
                           <w:rFonts w:ascii="Consolas" w:eastAsia="Times New Roman" w:hAnsi="Consolas" w:cs="Times New Roman"/>
@@ -3311,9 +3381,28 @@
                           <w:szCs w:val="21"/>
                           <w:lang w:eastAsia="en-AU"/>
                         </w:rPr>
-                        <w:t>name</w:t>
-                      </w:r>
-                      <w:proofErr w:type="spellEnd"/>
+                        <w:t>name"</w:t>
+                      </w:r>
+                      <w:r>
+                        <w:rPr>
+                          <w:rFonts w:ascii="Consolas" w:eastAsia="Times New Roman" w:hAnsi="Consolas" w:cs="Times New Roman"/>
+                          <w:color w:val="9CDCFE"/>
+                          <w:sz w:val="21"/>
+                          <w:szCs w:val="21"/>
+                          <w:lang w:eastAsia="en-AU"/>
+                        </w:rPr>
+                        <w:t>:</w:t>
+                      </w:r>
+                      <w:r>
+                        <w:rPr>
+                          <w:rFonts w:ascii="Consolas" w:eastAsia="Times New Roman" w:hAnsi="Consolas" w:cs="Times New Roman"/>
+                          <w:color w:val="D4D4D4"/>
+                          <w:sz w:val="21"/>
+                          <w:szCs w:val="21"/>
+                          <w:lang w:eastAsia="en-AU"/>
+                        </w:rPr>
+                        <w:t xml:space="preserve"> </w:t>
+                      </w:r>
                       <w:r>
                         <w:rPr>
                           <w:rFonts w:ascii="Consolas" w:eastAsia="Times New Roman" w:hAnsi="Consolas" w:cs="Times New Roman"/>
@@ -3327,55 +3416,13 @@
                       <w:r>
                         <w:rPr>
                           <w:rFonts w:ascii="Consolas" w:eastAsia="Times New Roman" w:hAnsi="Consolas" w:cs="Times New Roman"/>
-                          <w:color w:val="9CDCFE"/>
-                          <w:sz w:val="21"/>
-                          <w:szCs w:val="21"/>
-                          <w:lang w:eastAsia="en-AU"/>
-                        </w:rPr>
-                        <w:t>:</w:t>
-                      </w:r>
-                      <w:r>
-                        <w:rPr>
-                          <w:rFonts w:ascii="Consolas" w:eastAsia="Times New Roman" w:hAnsi="Consolas" w:cs="Times New Roman"/>
-                          <w:color w:val="D4D4D4"/>
-                          <w:sz w:val="21"/>
-                          <w:szCs w:val="21"/>
-                          <w:lang w:eastAsia="en-AU"/>
-                        </w:rPr>
-                        <w:t xml:space="preserve"> </w:t>
-                      </w:r>
-                      <w:r>
-                        <w:rPr>
-                          <w:rFonts w:ascii="Consolas" w:eastAsia="Times New Roman" w:hAnsi="Consolas" w:cs="Times New Roman"/>
                           <w:color w:val="CE9178"/>
                           <w:sz w:val="21"/>
                           <w:szCs w:val="21"/>
                           <w:lang w:eastAsia="en-AU"/>
                         </w:rPr>
-                        <w:t>"</w:t>
-                      </w:r>
-                      <w:r>
-                        <w:rPr>
-                          <w:rFonts w:ascii="Consolas" w:eastAsia="Times New Roman" w:hAnsi="Consolas" w:cs="Times New Roman"/>
-                          <w:color w:val="CE9178"/>
-                          <w:sz w:val="21"/>
-                          <w:szCs w:val="21"/>
-                          <w:lang w:eastAsia="en-AU"/>
-                        </w:rPr>
-                        <w:t xml:space="preserve">Café </w:t>
-                      </w:r>
-                      <w:proofErr w:type="spellStart"/>
-                      <w:r>
-                        <w:rPr>
-                          <w:rFonts w:ascii="Consolas" w:eastAsia="Times New Roman" w:hAnsi="Consolas" w:cs="Times New Roman"/>
-                          <w:color w:val="CE9178"/>
-                          <w:sz w:val="21"/>
-                          <w:szCs w:val="21"/>
-                          <w:lang w:eastAsia="en-AU"/>
-                        </w:rPr>
-                        <w:t>Nesso</w:t>
-                      </w:r>
-                      <w:proofErr w:type="spellEnd"/>
+                        <w:t>Café Nesso</w:t>
+                      </w:r>
                       <w:r>
                         <w:rPr>
                           <w:rFonts w:ascii="Consolas" w:eastAsia="Times New Roman" w:hAnsi="Consolas" w:cs="Times New Roman"/>
@@ -3719,29 +3766,7 @@
                           <w:szCs w:val="21"/>
                           <w:lang w:eastAsia="en-AU"/>
                         </w:rPr>
-                        <w:t>"</w:t>
-                      </w:r>
-                      <w:proofErr w:type="spellStart"/>
-                      <w:r>
-                        <w:rPr>
-                          <w:rFonts w:ascii="Consolas" w:eastAsia="Times New Roman" w:hAnsi="Consolas" w:cs="Times New Roman"/>
-                          <w:color w:val="CE9178"/>
-                          <w:sz w:val="21"/>
-                          <w:szCs w:val="21"/>
-                          <w:lang w:eastAsia="en-AU"/>
-                        </w:rPr>
-                        <w:t>created_at</w:t>
-                      </w:r>
-                      <w:proofErr w:type="spellEnd"/>
-                      <w:r>
-                        <w:rPr>
-                          <w:rFonts w:ascii="Consolas" w:eastAsia="Times New Roman" w:hAnsi="Consolas" w:cs="Times New Roman"/>
-                          <w:color w:val="CE9178"/>
-                          <w:sz w:val="21"/>
-                          <w:szCs w:val="21"/>
-                          <w:lang w:eastAsia="en-AU"/>
-                        </w:rPr>
-                        <w:t>"</w:t>
+                        <w:t>"created_at"</w:t>
                       </w:r>
                       <w:r>
                         <w:rPr>
@@ -3814,29 +3839,7 @@
                           <w:szCs w:val="21"/>
                           <w:lang w:eastAsia="en-AU"/>
                         </w:rPr>
-                        <w:t>"</w:t>
-                      </w:r>
-                      <w:proofErr w:type="spellStart"/>
-                      <w:r>
-                        <w:rPr>
-                          <w:rFonts w:ascii="Consolas" w:eastAsia="Times New Roman" w:hAnsi="Consolas" w:cs="Times New Roman"/>
-                          <w:color w:val="CE9178"/>
-                          <w:sz w:val="21"/>
-                          <w:szCs w:val="21"/>
-                          <w:lang w:eastAsia="en-AU"/>
-                        </w:rPr>
-                        <w:t>updated_at</w:t>
-                      </w:r>
-                      <w:proofErr w:type="spellEnd"/>
-                      <w:r>
-                        <w:rPr>
-                          <w:rFonts w:ascii="Consolas" w:eastAsia="Times New Roman" w:hAnsi="Consolas" w:cs="Times New Roman"/>
-                          <w:color w:val="CE9178"/>
-                          <w:sz w:val="21"/>
-                          <w:szCs w:val="21"/>
-                          <w:lang w:eastAsia="en-AU"/>
-                        </w:rPr>
-                        <w:t>"</w:t>
+                        <w:t>"updated_at"</w:t>
                       </w:r>
                       <w:r>
                         <w:rPr>
@@ -3935,11 +3938,11 @@
       <w:pPr>
         <w:pStyle w:val="Heading2"/>
       </w:pPr>
-      <w:bookmarkStart w:id="2" w:name="_Toc15176445"/>
+      <w:bookmarkStart w:id="3" w:name="_Toc20239746"/>
       <w:r>
         <w:t>POST: Add a café</w:t>
       </w:r>
-      <w:bookmarkEnd w:id="2"/>
+      <w:bookmarkEnd w:id="3"/>
     </w:p>
     <w:p>
       <w:r>
@@ -4623,7 +4626,6 @@
                         </w:rPr>
                         <w:t>"</w:t>
                       </w:r>
-                      <w:proofErr w:type="spellStart"/>
                       <w:r>
                         <w:rPr>
                           <w:rFonts w:ascii="Consolas" w:eastAsia="Times New Roman" w:hAnsi="Consolas" w:cs="Times New Roman"/>
@@ -4642,18 +4644,7 @@
                           <w:szCs w:val="21"/>
                           <w:lang w:eastAsia="en-AU"/>
                         </w:rPr>
-                        <w:t>name</w:t>
-                      </w:r>
-                      <w:proofErr w:type="spellEnd"/>
-                      <w:r>
-                        <w:rPr>
-                          <w:rFonts w:ascii="Consolas" w:eastAsia="Times New Roman" w:hAnsi="Consolas" w:cs="Times New Roman"/>
-                          <w:color w:val="9CDCFE"/>
-                          <w:sz w:val="21"/>
-                          <w:szCs w:val="21"/>
-                          <w:lang w:eastAsia="en-AU"/>
-                        </w:rPr>
-                        <w:t>"</w:t>
+                        <w:t>name"</w:t>
                       </w:r>
                       <w:r>
                         <w:rPr>
@@ -4972,12 +4963,12 @@
       <w:pPr>
         <w:pStyle w:val="Heading2"/>
       </w:pPr>
-      <w:bookmarkStart w:id="3" w:name="_Toc15176446"/>
+      <w:bookmarkStart w:id="4" w:name="_Toc20239747"/>
       <w:r>
         <w:lastRenderedPageBreak/>
         <w:t>PUT: Update a café</w:t>
       </w:r>
-      <w:bookmarkEnd w:id="3"/>
+      <w:bookmarkEnd w:id="4"/>
       <w:r>
         <w:t xml:space="preserve"> </w:t>
       </w:r>
@@ -6828,9 +6819,7 @@
           <w:sz w:val="56"/>
         </w:rPr>
       </w:pPr>
-      <w:bookmarkStart w:id="4" w:name="_Toc15176447"/>
-      <w:bookmarkStart w:id="5" w:name="_GoBack"/>
-      <w:bookmarkEnd w:id="5"/>
+      <w:bookmarkStart w:id="5" w:name="_Toc20239748"/>
       <w:r>
         <w:rPr>
           <w:rFonts w:ascii="Century Gothic" w:hAnsi="Century Gothic"/>
@@ -6838,13 +6827,13 @@
         </w:rPr>
         <w:t>CUP</w:t>
       </w:r>
-      <w:bookmarkEnd w:id="4"/>
+      <w:bookmarkEnd w:id="5"/>
     </w:p>
     <w:p>
       <w:pPr>
         <w:pStyle w:val="Heading2"/>
       </w:pPr>
-      <w:bookmarkStart w:id="6" w:name="_Toc15176448"/>
+      <w:bookmarkStart w:id="6" w:name="_Toc20239749"/>
       <w:r>
         <w:t>POST: Add a cup</w:t>
       </w:r>
@@ -7713,29 +7702,7 @@
                           <w:szCs w:val="21"/>
                           <w:lang w:eastAsia="en-AU"/>
                         </w:rPr>
-                        <w:t>"</w:t>
-                      </w:r>
-                      <w:proofErr w:type="spellStart"/>
-                      <w:r>
-                        <w:rPr>
-                          <w:rFonts w:ascii="Consolas" w:eastAsia="Times New Roman" w:hAnsi="Consolas" w:cs="Times New Roman"/>
-                          <w:color w:val="9CDCFE"/>
-                          <w:sz w:val="21"/>
-                          <w:szCs w:val="21"/>
-                          <w:lang w:eastAsia="en-AU"/>
-                        </w:rPr>
-                        <w:t>batch_id</w:t>
-                      </w:r>
-                      <w:proofErr w:type="spellEnd"/>
-                      <w:r>
-                        <w:rPr>
-                          <w:rFonts w:ascii="Consolas" w:eastAsia="Times New Roman" w:hAnsi="Consolas" w:cs="Times New Roman"/>
-                          <w:color w:val="9CDCFE"/>
-                          <w:sz w:val="21"/>
-                          <w:szCs w:val="21"/>
-                          <w:lang w:eastAsia="en-AU"/>
-                        </w:rPr>
-                        <w:t>"</w:t>
+                        <w:t>"batch_id"</w:t>
                       </w:r>
                       <w:r>
                         <w:rPr>
@@ -7802,7 +7769,7 @@
       <w:pPr>
         <w:pStyle w:val="Heading2"/>
       </w:pPr>
-      <w:bookmarkStart w:id="7" w:name="_Toc15176449"/>
+      <w:bookmarkStart w:id="7" w:name="_Toc20239750"/>
       <w:r>
         <w:lastRenderedPageBreak/>
         <w:t xml:space="preserve">PUT: Update a </w:t>
@@ -8063,29 +8030,7 @@
                           <w:szCs w:val="21"/>
                           <w:lang w:eastAsia="en-AU"/>
                         </w:rPr>
-                        <w:t>"</w:t>
-                      </w:r>
-                      <w:proofErr w:type="spellStart"/>
-                      <w:r>
-                        <w:rPr>
-                          <w:rFonts w:ascii="Consolas" w:eastAsia="Times New Roman" w:hAnsi="Consolas" w:cs="Times New Roman"/>
-                          <w:color w:val="9CDCFE"/>
-                          <w:sz w:val="21"/>
-                          <w:szCs w:val="21"/>
-                          <w:lang w:eastAsia="en-AU"/>
-                        </w:rPr>
-                        <w:t>batch_id</w:t>
-                      </w:r>
-                      <w:proofErr w:type="spellEnd"/>
-                      <w:r>
-                        <w:rPr>
-                          <w:rFonts w:ascii="Consolas" w:eastAsia="Times New Roman" w:hAnsi="Consolas" w:cs="Times New Roman"/>
-                          <w:color w:val="9CDCFE"/>
-                          <w:sz w:val="21"/>
-                          <w:szCs w:val="21"/>
-                          <w:lang w:eastAsia="en-AU"/>
-                        </w:rPr>
-                        <w:t>"</w:t>
+                        <w:t>"batch_id"</w:t>
                       </w:r>
                       <w:r>
                         <w:rPr>
@@ -9328,29 +9273,7 @@
                           <w:szCs w:val="21"/>
                           <w:lang w:eastAsia="en-AU"/>
                         </w:rPr>
-                        <w:t>"</w:t>
-                      </w:r>
-                      <w:proofErr w:type="spellStart"/>
-                      <w:r>
-                        <w:rPr>
-                          <w:rFonts w:ascii="Consolas" w:eastAsia="Times New Roman" w:hAnsi="Consolas" w:cs="Times New Roman"/>
-                          <w:color w:val="9CDCFE"/>
-                          <w:sz w:val="21"/>
-                          <w:szCs w:val="21"/>
-                          <w:lang w:eastAsia="en-AU"/>
-                        </w:rPr>
-                        <w:t>batch_id</w:t>
-                      </w:r>
-                      <w:proofErr w:type="spellEnd"/>
-                      <w:r>
-                        <w:rPr>
-                          <w:rFonts w:ascii="Consolas" w:eastAsia="Times New Roman" w:hAnsi="Consolas" w:cs="Times New Roman"/>
-                          <w:color w:val="9CDCFE"/>
-                          <w:sz w:val="21"/>
-                          <w:szCs w:val="21"/>
-                          <w:lang w:eastAsia="en-AU"/>
-                        </w:rPr>
-                        <w:t>"</w:t>
+                        <w:t>"batch_id"</w:t>
                       </w:r>
                       <w:r>
                         <w:rPr>
@@ -9413,7 +9336,7 @@
       <w:pPr>
         <w:pStyle w:val="Heading2"/>
       </w:pPr>
-      <w:bookmarkStart w:id="8" w:name="_Toc15176450"/>
+      <w:bookmarkStart w:id="8" w:name="_Toc20239751"/>
       <w:r>
         <w:t>GET: Total count of cups</w:t>
       </w:r>
@@ -9632,7 +9555,7 @@
           <w:sz w:val="56"/>
         </w:rPr>
       </w:pPr>
-      <w:bookmarkStart w:id="9" w:name="_Toc15176451"/>
+      <w:bookmarkStart w:id="9" w:name="_Toc20239752"/>
       <w:r>
         <w:rPr>
           <w:rFonts w:ascii="Century Gothic" w:hAnsi="Century Gothic"/>
@@ -9647,7 +9570,7 @@
       <w:pPr>
         <w:pStyle w:val="Heading2"/>
       </w:pPr>
-      <w:bookmarkStart w:id="10" w:name="_Toc15176452"/>
+      <w:bookmarkStart w:id="10" w:name="_Toc20239753"/>
       <w:r>
         <w:t>POST: Add a sale record</w:t>
       </w:r>
@@ -10182,29 +10105,7 @@
                           <w:szCs w:val="21"/>
                           <w:lang w:eastAsia="en-AU"/>
                         </w:rPr>
-                        <w:t>"</w:t>
-                      </w:r>
-                      <w:proofErr w:type="spellStart"/>
-                      <w:r>
-                        <w:rPr>
-                          <w:rFonts w:ascii="Consolas" w:eastAsia="Times New Roman" w:hAnsi="Consolas" w:cs="Times New Roman"/>
-                          <w:color w:val="9CDCFE"/>
-                          <w:sz w:val="21"/>
-                          <w:szCs w:val="21"/>
-                          <w:lang w:eastAsia="en-AU"/>
-                        </w:rPr>
-                        <w:t>cup_id</w:t>
-                      </w:r>
-                      <w:proofErr w:type="spellEnd"/>
-                      <w:r>
-                        <w:rPr>
-                          <w:rFonts w:ascii="Consolas" w:eastAsia="Times New Roman" w:hAnsi="Consolas" w:cs="Times New Roman"/>
-                          <w:color w:val="9CDCFE"/>
-                          <w:sz w:val="21"/>
-                          <w:szCs w:val="21"/>
-                          <w:lang w:eastAsia="en-AU"/>
-                        </w:rPr>
-                        <w:t>"</w:t>
+                        <w:t>"cup_id"</w:t>
                       </w:r>
                       <w:r>
                         <w:rPr>
@@ -10267,29 +10168,7 @@
                           <w:szCs w:val="21"/>
                           <w:lang w:eastAsia="en-AU"/>
                         </w:rPr>
-                        <w:t>"</w:t>
-                      </w:r>
-                      <w:proofErr w:type="spellStart"/>
-                      <w:r>
-                        <w:rPr>
-                          <w:rFonts w:ascii="Consolas" w:eastAsia="Times New Roman" w:hAnsi="Consolas" w:cs="Times New Roman"/>
-                          <w:color w:val="9CDCFE"/>
-                          <w:sz w:val="21"/>
-                          <w:szCs w:val="21"/>
-                          <w:lang w:eastAsia="en-AU"/>
-                        </w:rPr>
-                        <w:t>cafe_id</w:t>
-                      </w:r>
-                      <w:proofErr w:type="spellEnd"/>
-                      <w:r>
-                        <w:rPr>
-                          <w:rFonts w:ascii="Consolas" w:eastAsia="Times New Roman" w:hAnsi="Consolas" w:cs="Times New Roman"/>
-                          <w:color w:val="9CDCFE"/>
-                          <w:sz w:val="21"/>
-                          <w:szCs w:val="21"/>
-                          <w:lang w:eastAsia="en-AU"/>
-                        </w:rPr>
-                        <w:t>"</w:t>
+                        <w:t>"cafe_id"</w:t>
                       </w:r>
                       <w:r>
                         <w:rPr>
@@ -10356,7 +10235,7 @@
       <w:pPr>
         <w:pStyle w:val="Heading2"/>
       </w:pPr>
-      <w:bookmarkStart w:id="11" w:name="_Toc15176453"/>
+      <w:bookmarkStart w:id="11" w:name="_Toc20239754"/>
       <w:r>
         <w:t>PUT: Update a sale record</w:t>
       </w:r>
@@ -10960,29 +10839,7 @@
                           <w:szCs w:val="21"/>
                           <w:lang w:eastAsia="en-AU"/>
                         </w:rPr>
-                        <w:t>"</w:t>
-                      </w:r>
-                      <w:proofErr w:type="spellStart"/>
-                      <w:r>
-                        <w:rPr>
-                          <w:rFonts w:ascii="Consolas" w:eastAsia="Times New Roman" w:hAnsi="Consolas" w:cs="Times New Roman"/>
-                          <w:color w:val="9CDCFE"/>
-                          <w:sz w:val="21"/>
-                          <w:szCs w:val="21"/>
-                          <w:lang w:eastAsia="en-AU"/>
-                        </w:rPr>
-                        <w:t>cup_id</w:t>
-                      </w:r>
-                      <w:proofErr w:type="spellEnd"/>
-                      <w:r>
-                        <w:rPr>
-                          <w:rFonts w:ascii="Consolas" w:eastAsia="Times New Roman" w:hAnsi="Consolas" w:cs="Times New Roman"/>
-                          <w:color w:val="9CDCFE"/>
-                          <w:sz w:val="21"/>
-                          <w:szCs w:val="21"/>
-                          <w:lang w:eastAsia="en-AU"/>
-                        </w:rPr>
-                        <w:t>"</w:t>
+                        <w:t>"cup_id"</w:t>
                       </w:r>
                       <w:r>
                         <w:rPr>
@@ -11045,29 +10902,7 @@
                           <w:szCs w:val="21"/>
                           <w:lang w:eastAsia="en-AU"/>
                         </w:rPr>
-                        <w:t>"</w:t>
-                      </w:r>
-                      <w:proofErr w:type="spellStart"/>
-                      <w:r>
-                        <w:rPr>
-                          <w:rFonts w:ascii="Consolas" w:eastAsia="Times New Roman" w:hAnsi="Consolas" w:cs="Times New Roman"/>
-                          <w:color w:val="9CDCFE"/>
-                          <w:sz w:val="21"/>
-                          <w:szCs w:val="21"/>
-                          <w:lang w:eastAsia="en-AU"/>
-                        </w:rPr>
-                        <w:t>cafe_id</w:t>
-                      </w:r>
-                      <w:proofErr w:type="spellEnd"/>
-                      <w:r>
-                        <w:rPr>
-                          <w:rFonts w:ascii="Consolas" w:eastAsia="Times New Roman" w:hAnsi="Consolas" w:cs="Times New Roman"/>
-                          <w:color w:val="9CDCFE"/>
-                          <w:sz w:val="21"/>
-                          <w:szCs w:val="21"/>
-                          <w:lang w:eastAsia="en-AU"/>
-                        </w:rPr>
-                        <w:t>"</w:t>
+                        <w:t>"cafe_id"</w:t>
                       </w:r>
                       <w:r>
                         <w:rPr>
@@ -11130,29 +10965,7 @@
                           <w:szCs w:val="21"/>
                           <w:lang w:eastAsia="en-AU"/>
                         </w:rPr>
-                        <w:t>"</w:t>
-                      </w:r>
-                      <w:proofErr w:type="spellStart"/>
-                      <w:r>
-                        <w:rPr>
-                          <w:rFonts w:ascii="Consolas" w:eastAsia="Times New Roman" w:hAnsi="Consolas" w:cs="Times New Roman"/>
-                          <w:color w:val="9CDCFE"/>
-                          <w:sz w:val="21"/>
-                          <w:szCs w:val="21"/>
-                          <w:lang w:eastAsia="en-AU"/>
-                        </w:rPr>
-                        <w:t>scanned_at</w:t>
-                      </w:r>
-                      <w:proofErr w:type="spellEnd"/>
-                      <w:r>
-                        <w:rPr>
-                          <w:rFonts w:ascii="Consolas" w:eastAsia="Times New Roman" w:hAnsi="Consolas" w:cs="Times New Roman"/>
-                          <w:color w:val="9CDCFE"/>
-                          <w:sz w:val="21"/>
-                          <w:szCs w:val="21"/>
-                          <w:lang w:eastAsia="en-AU"/>
-                        </w:rPr>
-                        <w:t>"</w:t>
+                        <w:t>"scanned_at"</w:t>
                       </w:r>
                       <w:r>
                         <w:rPr>
@@ -11541,29 +11354,7 @@
                           <w:szCs w:val="21"/>
                           <w:lang w:eastAsia="en-AU"/>
                         </w:rPr>
-                        <w:t>"</w:t>
-                      </w:r>
-                      <w:proofErr w:type="spellStart"/>
-                      <w:r>
-                        <w:rPr>
-                          <w:rFonts w:ascii="Consolas" w:eastAsia="Times New Roman" w:hAnsi="Consolas" w:cs="Times New Roman"/>
-                          <w:color w:val="9CDCFE"/>
-                          <w:sz w:val="21"/>
-                          <w:szCs w:val="21"/>
-                          <w:lang w:eastAsia="en-AU"/>
-                        </w:rPr>
-                        <w:t>cup_id</w:t>
-                      </w:r>
-                      <w:proofErr w:type="spellEnd"/>
-                      <w:r>
-                        <w:rPr>
-                          <w:rFonts w:ascii="Consolas" w:eastAsia="Times New Roman" w:hAnsi="Consolas" w:cs="Times New Roman"/>
-                          <w:color w:val="9CDCFE"/>
-                          <w:sz w:val="21"/>
-                          <w:szCs w:val="21"/>
-                          <w:lang w:eastAsia="en-AU"/>
-                        </w:rPr>
-                        <w:t>"</w:t>
+                        <w:t>"cup_id"</w:t>
                       </w:r>
                       <w:r>
                         <w:rPr>
@@ -11626,29 +11417,7 @@
                           <w:szCs w:val="21"/>
                           <w:lang w:eastAsia="en-AU"/>
                         </w:rPr>
-                        <w:t>"</w:t>
-                      </w:r>
-                      <w:proofErr w:type="spellStart"/>
-                      <w:r>
-                        <w:rPr>
-                          <w:rFonts w:ascii="Consolas" w:eastAsia="Times New Roman" w:hAnsi="Consolas" w:cs="Times New Roman"/>
-                          <w:color w:val="9CDCFE"/>
-                          <w:sz w:val="21"/>
-                          <w:szCs w:val="21"/>
-                          <w:lang w:eastAsia="en-AU"/>
-                        </w:rPr>
-                        <w:t>cafe_id</w:t>
-                      </w:r>
-                      <w:proofErr w:type="spellEnd"/>
-                      <w:r>
-                        <w:rPr>
-                          <w:rFonts w:ascii="Consolas" w:eastAsia="Times New Roman" w:hAnsi="Consolas" w:cs="Times New Roman"/>
-                          <w:color w:val="9CDCFE"/>
-                          <w:sz w:val="21"/>
-                          <w:szCs w:val="21"/>
-                          <w:lang w:eastAsia="en-AU"/>
-                        </w:rPr>
-                        <w:t>"</w:t>
+                        <w:t>"cafe_id"</w:t>
                       </w:r>
                       <w:r>
                         <w:rPr>
@@ -11954,29 +11723,7 @@
                           <w:szCs w:val="21"/>
                           <w:lang w:eastAsia="en-AU"/>
                         </w:rPr>
-                        <w:t>"</w:t>
-                      </w:r>
-                      <w:proofErr w:type="spellStart"/>
-                      <w:r>
-                        <w:rPr>
-                          <w:rFonts w:ascii="Consolas" w:eastAsia="Times New Roman" w:hAnsi="Consolas" w:cs="Times New Roman"/>
-                          <w:color w:val="9CDCFE"/>
-                          <w:sz w:val="21"/>
-                          <w:szCs w:val="21"/>
-                          <w:lang w:eastAsia="en-AU"/>
-                        </w:rPr>
-                        <w:t>scanned_at</w:t>
-                      </w:r>
-                      <w:proofErr w:type="spellEnd"/>
-                      <w:r>
-                        <w:rPr>
-                          <w:rFonts w:ascii="Consolas" w:eastAsia="Times New Roman" w:hAnsi="Consolas" w:cs="Times New Roman"/>
-                          <w:color w:val="9CDCFE"/>
-                          <w:sz w:val="21"/>
-                          <w:szCs w:val="21"/>
-                          <w:lang w:eastAsia="en-AU"/>
-                        </w:rPr>
-                        <w:t>"</w:t>
+                        <w:t>"scanned_at"</w:t>
                       </w:r>
                       <w:r>
                         <w:rPr>
@@ -12041,7 +11788,7 @@
       <w:pPr>
         <w:pStyle w:val="Heading2"/>
       </w:pPr>
-      <w:bookmarkStart w:id="12" w:name="_Toc15176454"/>
+      <w:bookmarkStart w:id="12" w:name="_Toc20239755"/>
       <w:r>
         <w:lastRenderedPageBreak/>
         <w:t>POST: Add bulk records from sale cache</w:t>
@@ -13323,29 +13070,7 @@
                           <w:szCs w:val="21"/>
                           <w:lang w:eastAsia="en-AU"/>
                         </w:rPr>
-                        <w:t>"</w:t>
-                      </w:r>
-                      <w:proofErr w:type="spellStart"/>
-                      <w:r>
-                        <w:rPr>
-                          <w:rFonts w:ascii="Consolas" w:eastAsia="Times New Roman" w:hAnsi="Consolas" w:cs="Times New Roman"/>
-                          <w:color w:val="CE9178"/>
-                          <w:sz w:val="21"/>
-                          <w:szCs w:val="21"/>
-                          <w:lang w:eastAsia="en-AU"/>
-                        </w:rPr>
-                        <w:t>cup_id</w:t>
-                      </w:r>
-                      <w:proofErr w:type="spellEnd"/>
-                      <w:r>
-                        <w:rPr>
-                          <w:rFonts w:ascii="Consolas" w:eastAsia="Times New Roman" w:hAnsi="Consolas" w:cs="Times New Roman"/>
-                          <w:color w:val="CE9178"/>
-                          <w:sz w:val="21"/>
-                          <w:szCs w:val="21"/>
-                          <w:lang w:eastAsia="en-AU"/>
-                        </w:rPr>
-                        <w:t>"</w:t>
+                        <w:t>"cup_id"</w:t>
                       </w:r>
                       <w:r>
                         <w:rPr>
@@ -13418,29 +13143,7 @@
                           <w:szCs w:val="21"/>
                           <w:lang w:eastAsia="en-AU"/>
                         </w:rPr>
-                        <w:t>"</w:t>
-                      </w:r>
-                      <w:proofErr w:type="spellStart"/>
-                      <w:r>
-                        <w:rPr>
-                          <w:rFonts w:ascii="Consolas" w:eastAsia="Times New Roman" w:hAnsi="Consolas" w:cs="Times New Roman"/>
-                          <w:color w:val="CE9178"/>
-                          <w:sz w:val="21"/>
-                          <w:szCs w:val="21"/>
-                          <w:lang w:eastAsia="en-AU"/>
-                        </w:rPr>
-                        <w:t>cafe_id</w:t>
-                      </w:r>
-                      <w:proofErr w:type="spellEnd"/>
-                      <w:r>
-                        <w:rPr>
-                          <w:rFonts w:ascii="Consolas" w:eastAsia="Times New Roman" w:hAnsi="Consolas" w:cs="Times New Roman"/>
-                          <w:color w:val="CE9178"/>
-                          <w:sz w:val="21"/>
-                          <w:szCs w:val="21"/>
-                          <w:lang w:eastAsia="en-AU"/>
-                        </w:rPr>
-                        <w:t>"</w:t>
+                        <w:t>"cafe_id"</w:t>
                       </w:r>
                       <w:r>
                         <w:rPr>
@@ -13513,29 +13216,7 @@
                           <w:szCs w:val="21"/>
                           <w:lang w:eastAsia="en-AU"/>
                         </w:rPr>
-                        <w:t>"</w:t>
-                      </w:r>
-                      <w:proofErr w:type="spellStart"/>
-                      <w:r>
-                        <w:rPr>
-                          <w:rFonts w:ascii="Consolas" w:eastAsia="Times New Roman" w:hAnsi="Consolas" w:cs="Times New Roman"/>
-                          <w:color w:val="CE9178"/>
-                          <w:sz w:val="21"/>
-                          <w:szCs w:val="21"/>
-                          <w:lang w:eastAsia="en-AU"/>
-                        </w:rPr>
-                        <w:t>scanned_at</w:t>
-                      </w:r>
-                      <w:proofErr w:type="spellEnd"/>
-                      <w:r>
-                        <w:rPr>
-                          <w:rFonts w:ascii="Consolas" w:eastAsia="Times New Roman" w:hAnsi="Consolas" w:cs="Times New Roman"/>
-                          <w:color w:val="CE9178"/>
-                          <w:sz w:val="21"/>
-                          <w:szCs w:val="21"/>
-                          <w:lang w:eastAsia="en-AU"/>
-                        </w:rPr>
-                        <w:t>"</w:t>
+                        <w:t>"scanned_at"</w:t>
                       </w:r>
                       <w:r>
                         <w:rPr>
@@ -13644,29 +13325,7 @@
                           <w:szCs w:val="21"/>
                           <w:lang w:eastAsia="en-AU"/>
                         </w:rPr>
-                        <w:t>"</w:t>
-                      </w:r>
-                      <w:proofErr w:type="spellStart"/>
-                      <w:r>
-                        <w:rPr>
-                          <w:rFonts w:ascii="Consolas" w:eastAsia="Times New Roman" w:hAnsi="Consolas" w:cs="Times New Roman"/>
-                          <w:color w:val="CE9178"/>
-                          <w:sz w:val="21"/>
-                          <w:szCs w:val="21"/>
-                          <w:lang w:eastAsia="en-AU"/>
-                        </w:rPr>
-                        <w:t>cup_id</w:t>
-                      </w:r>
-                      <w:proofErr w:type="spellEnd"/>
-                      <w:r>
-                        <w:rPr>
-                          <w:rFonts w:ascii="Consolas" w:eastAsia="Times New Roman" w:hAnsi="Consolas" w:cs="Times New Roman"/>
-                          <w:color w:val="CE9178"/>
-                          <w:sz w:val="21"/>
-                          <w:szCs w:val="21"/>
-                          <w:lang w:eastAsia="en-AU"/>
-                        </w:rPr>
-                        <w:t>"</w:t>
+                        <w:t>"cup_id"</w:t>
                       </w:r>
                       <w:r>
                         <w:rPr>
@@ -13739,29 +13398,7 @@
                           <w:szCs w:val="21"/>
                           <w:lang w:eastAsia="en-AU"/>
                         </w:rPr>
-                        <w:t>"</w:t>
-                      </w:r>
-                      <w:proofErr w:type="spellStart"/>
-                      <w:r>
-                        <w:rPr>
-                          <w:rFonts w:ascii="Consolas" w:eastAsia="Times New Roman" w:hAnsi="Consolas" w:cs="Times New Roman"/>
-                          <w:color w:val="CE9178"/>
-                          <w:sz w:val="21"/>
-                          <w:szCs w:val="21"/>
-                          <w:lang w:eastAsia="en-AU"/>
-                        </w:rPr>
-                        <w:t>cafe_id</w:t>
-                      </w:r>
-                      <w:proofErr w:type="spellEnd"/>
-                      <w:r>
-                        <w:rPr>
-                          <w:rFonts w:ascii="Consolas" w:eastAsia="Times New Roman" w:hAnsi="Consolas" w:cs="Times New Roman"/>
-                          <w:color w:val="CE9178"/>
-                          <w:sz w:val="21"/>
-                          <w:szCs w:val="21"/>
-                          <w:lang w:eastAsia="en-AU"/>
-                        </w:rPr>
-                        <w:t>"</w:t>
+                        <w:t>"cafe_id"</w:t>
                       </w:r>
                       <w:r>
                         <w:rPr>
@@ -13834,29 +13471,7 @@
                           <w:szCs w:val="21"/>
                           <w:lang w:eastAsia="en-AU"/>
                         </w:rPr>
-                        <w:t>"</w:t>
-                      </w:r>
-                      <w:proofErr w:type="spellStart"/>
-                      <w:r>
-                        <w:rPr>
-                          <w:rFonts w:ascii="Consolas" w:eastAsia="Times New Roman" w:hAnsi="Consolas" w:cs="Times New Roman"/>
-                          <w:color w:val="CE9178"/>
-                          <w:sz w:val="21"/>
-                          <w:szCs w:val="21"/>
-                          <w:lang w:eastAsia="en-AU"/>
-                        </w:rPr>
-                        <w:t>scanned_at</w:t>
-                      </w:r>
-                      <w:proofErr w:type="spellEnd"/>
-                      <w:r>
-                        <w:rPr>
-                          <w:rFonts w:ascii="Consolas" w:eastAsia="Times New Roman" w:hAnsi="Consolas" w:cs="Times New Roman"/>
-                          <w:color w:val="CE9178"/>
-                          <w:sz w:val="21"/>
-                          <w:szCs w:val="21"/>
-                          <w:lang w:eastAsia="en-AU"/>
-                        </w:rPr>
-                        <w:t>"</w:t>
+                        <w:t>"scanned_at"</w:t>
                       </w:r>
                       <w:r>
                         <w:rPr>
@@ -13965,29 +13580,7 @@
                           <w:szCs w:val="21"/>
                           <w:lang w:eastAsia="en-AU"/>
                         </w:rPr>
-                        <w:t>"</w:t>
-                      </w:r>
-                      <w:proofErr w:type="spellStart"/>
-                      <w:r>
-                        <w:rPr>
-                          <w:rFonts w:ascii="Consolas" w:eastAsia="Times New Roman" w:hAnsi="Consolas" w:cs="Times New Roman"/>
-                          <w:color w:val="CE9178"/>
-                          <w:sz w:val="21"/>
-                          <w:szCs w:val="21"/>
-                          <w:lang w:eastAsia="en-AU"/>
-                        </w:rPr>
-                        <w:t>cup_id</w:t>
-                      </w:r>
-                      <w:proofErr w:type="spellEnd"/>
-                      <w:r>
-                        <w:rPr>
-                          <w:rFonts w:ascii="Consolas" w:eastAsia="Times New Roman" w:hAnsi="Consolas" w:cs="Times New Roman"/>
-                          <w:color w:val="CE9178"/>
-                          <w:sz w:val="21"/>
-                          <w:szCs w:val="21"/>
-                          <w:lang w:eastAsia="en-AU"/>
-                        </w:rPr>
-                        <w:t>"</w:t>
+                        <w:t>"cup_id"</w:t>
                       </w:r>
                       <w:r>
                         <w:rPr>
@@ -14060,29 +13653,7 @@
                           <w:szCs w:val="21"/>
                           <w:lang w:eastAsia="en-AU"/>
                         </w:rPr>
-                        <w:t>"</w:t>
-                      </w:r>
-                      <w:proofErr w:type="spellStart"/>
-                      <w:r>
-                        <w:rPr>
-                          <w:rFonts w:ascii="Consolas" w:eastAsia="Times New Roman" w:hAnsi="Consolas" w:cs="Times New Roman"/>
-                          <w:color w:val="CE9178"/>
-                          <w:sz w:val="21"/>
-                          <w:szCs w:val="21"/>
-                          <w:lang w:eastAsia="en-AU"/>
-                        </w:rPr>
-                        <w:t>cafe_id</w:t>
-                      </w:r>
-                      <w:proofErr w:type="spellEnd"/>
-                      <w:r>
-                        <w:rPr>
-                          <w:rFonts w:ascii="Consolas" w:eastAsia="Times New Roman" w:hAnsi="Consolas" w:cs="Times New Roman"/>
-                          <w:color w:val="CE9178"/>
-                          <w:sz w:val="21"/>
-                          <w:szCs w:val="21"/>
-                          <w:lang w:eastAsia="en-AU"/>
-                        </w:rPr>
-                        <w:t>"</w:t>
+                        <w:t>"cafe_id"</w:t>
                       </w:r>
                       <w:r>
                         <w:rPr>
@@ -14155,29 +13726,7 @@
                           <w:szCs w:val="21"/>
                           <w:lang w:eastAsia="en-AU"/>
                         </w:rPr>
-                        <w:t>"</w:t>
-                      </w:r>
-                      <w:proofErr w:type="spellStart"/>
-                      <w:r>
-                        <w:rPr>
-                          <w:rFonts w:ascii="Consolas" w:eastAsia="Times New Roman" w:hAnsi="Consolas" w:cs="Times New Roman"/>
-                          <w:color w:val="CE9178"/>
-                          <w:sz w:val="21"/>
-                          <w:szCs w:val="21"/>
-                          <w:lang w:eastAsia="en-AU"/>
-                        </w:rPr>
-                        <w:t>scanned_at</w:t>
-                      </w:r>
-                      <w:proofErr w:type="spellEnd"/>
-                      <w:r>
-                        <w:rPr>
-                          <w:rFonts w:ascii="Consolas" w:eastAsia="Times New Roman" w:hAnsi="Consolas" w:cs="Times New Roman"/>
-                          <w:color w:val="CE9178"/>
-                          <w:sz w:val="21"/>
-                          <w:szCs w:val="21"/>
-                          <w:lang w:eastAsia="en-AU"/>
-                        </w:rPr>
-                        <w:t>"</w:t>
+                        <w:t>"scanned_at"</w:t>
                       </w:r>
                       <w:r>
                         <w:rPr>
@@ -14250,7 +13799,7 @@
       <w:pPr>
         <w:pStyle w:val="Heading2"/>
       </w:pPr>
-      <w:bookmarkStart w:id="13" w:name="_Toc15176455"/>
+      <w:bookmarkStart w:id="13" w:name="_Toc20239756"/>
       <w:r>
         <w:t>GET: Total count of sales</w:t>
       </w:r>
@@ -14460,7 +14009,7 @@
       <w:pPr>
         <w:pStyle w:val="Heading2"/>
       </w:pPr>
-      <w:bookmarkStart w:id="14" w:name="_Toc15176456"/>
+      <w:bookmarkStart w:id="14" w:name="_Toc20239757"/>
       <w:r>
         <w:lastRenderedPageBreak/>
         <w:t>GET: Sales count per café per day</w:t>
@@ -15672,6 +15221,121 @@
         <w:t>]</w:t>
       </w:r>
     </w:p>
+    <w:p/>
+    <w:p>
+      <w:pPr>
+        <w:pStyle w:val="Heading2"/>
+      </w:pPr>
+      <w:bookmarkStart w:id="15" w:name="_Toc20239758"/>
+      <w:r>
+        <w:t xml:space="preserve">GET: Last </w:t>
+      </w:r>
+      <m:oMath>
+        <m:r>
+          <m:rPr>
+            <m:sty m:val="bi"/>
+          </m:rPr>
+          <w:rPr>
+            <w:rFonts w:ascii="Cambria Math" w:hAnsi="Cambria Math"/>
+            <w:sz w:val="32"/>
+            <w:szCs w:val="32"/>
+          </w:rPr>
+          <m:t>n</m:t>
+        </m:r>
+      </m:oMath>
+      <w:r>
+        <w:rPr>
+          <w:sz w:val="32"/>
+          <w:szCs w:val="32"/>
+        </w:rPr>
+        <w:t xml:space="preserve"> </w:t>
+      </w:r>
+      <w:r>
+        <w:t>sale records with café names and ids</w:t>
+      </w:r>
+      <w:bookmarkEnd w:id="15"/>
+    </w:p>
+    <w:p>
+      <w:r>
+        <w:t xml:space="preserve">URL: </w:t>
+      </w:r>
+      <w:hyperlink r:id="rId21" w:history="1">
+        <w:r>
+          <w:rPr>
+            <w:rStyle w:val="Hyperlink"/>
+          </w:rPr>
+          <w:t>http://host:port/api/sale/last?count=100</w:t>
+        </w:r>
+      </w:hyperlink>
+    </w:p>
+    <w:p>
+      <w:r>
+        <w:t xml:space="preserve">Get last </w:t>
+      </w:r>
+      <m:oMath>
+        <m:r>
+          <m:rPr>
+            <m:sty m:val="bi"/>
+          </m:rPr>
+          <w:rPr>
+            <w:rFonts w:ascii="Cambria Math" w:hAnsi="Cambria Math"/>
+            <w:sz w:val="28"/>
+            <w:szCs w:val="28"/>
+          </w:rPr>
+          <m:t>n</m:t>
+        </m:r>
+      </m:oMath>
+      <w:r>
+        <w:t xml:space="preserve"> sale records with café names and ids.</w:t>
+      </w:r>
+    </w:p>
+    <w:p>
+      <w:r>
+        <w:t>Note:</w:t>
+      </w:r>
+    </w:p>
+    <w:p>
+      <w:r>
+        <w:rPr>
+          <w:b/>
+          <w:bCs/>
+          <w:i/>
+          <w:iCs/>
+        </w:rPr>
+        <w:t xml:space="preserve">count </w:t>
+      </w:r>
+      <w:r>
+        <w:t>is a query parameter</w:t>
+      </w:r>
+      <w:r>
+        <w:t xml:space="preserve"> and should always be specified</w:t>
+      </w:r>
+      <w:r>
+        <w:t>. It should be greater than zero, otherwise you would receive a 400 Bad Request error</w:t>
+      </w:r>
+      <w:r>
+        <w:t xml:space="preserve"> (Yes, error handled here! :P)</w:t>
+      </w:r>
+      <w:r>
+        <w:t>.</w:t>
+      </w:r>
+      <w:r>
+        <w:t xml:space="preserve"> </w:t>
+      </w:r>
+      <w:r>
+        <w:rPr>
+          <w:b/>
+          <w:bCs/>
+          <w:i/>
+          <w:iCs/>
+        </w:rPr>
+        <w:t xml:space="preserve">count </w:t>
+      </w:r>
+      <w:r>
+        <w:t>cannot begin with capital C.</w:t>
+      </w:r>
+    </w:p>
+    <w:p/>
     <w:p>
       <w:pPr>
         <w:pStyle w:val="Heading1"/>
@@ -15680,7 +15344,7 @@
           <w:sz w:val="56"/>
         </w:rPr>
       </w:pPr>
-      <w:bookmarkStart w:id="15" w:name="_Toc15176457"/>
+      <w:bookmarkStart w:id="16" w:name="_Toc20239759"/>
       <w:r>
         <w:rPr>
           <w:rFonts w:ascii="Century Gothic" w:hAnsi="Century Gothic"/>
@@ -15688,23 +15352,23 @@
         </w:rPr>
         <w:t>DISHWASHER</w:t>
       </w:r>
-      <w:bookmarkEnd w:id="15"/>
+      <w:bookmarkEnd w:id="16"/>
     </w:p>
     <w:p>
       <w:pPr>
         <w:pStyle w:val="Heading2"/>
       </w:pPr>
-      <w:bookmarkStart w:id="16" w:name="_Toc15176458"/>
+      <w:bookmarkStart w:id="17" w:name="_Toc20239760"/>
       <w:r>
         <w:t>GET: Get dishwasher details by name and password</w:t>
       </w:r>
-      <w:bookmarkEnd w:id="16"/>
+      <w:bookmarkEnd w:id="17"/>
     </w:p>
     <w:p>
       <w:r>
         <w:t xml:space="preserve">URL: </w:t>
       </w:r>
-      <w:hyperlink r:id="rId21" w:history="1">
+      <w:hyperlink r:id="rId22" w:history="1">
         <w:r>
           <w:rPr>
             <w:rStyle w:val="Hyperlink"/>
@@ -15717,7 +15381,7 @@
       <w:r>
         <w:t xml:space="preserve">Example: </w:t>
       </w:r>
-      <w:hyperlink r:id="rId22" w:history="1">
+      <w:hyperlink r:id="rId23" w:history="1">
         <w:r>
           <w:rPr>
             <w:rStyle w:val="Hyperlink"/>
@@ -17033,29 +16697,7 @@
                           <w:szCs w:val="21"/>
                           <w:lang w:eastAsia="en-AU"/>
                         </w:rPr>
-                        <w:t>"</w:t>
-                      </w:r>
-                      <w:proofErr w:type="spellStart"/>
-                      <w:r>
-                        <w:rPr>
-                          <w:rFonts w:ascii="Consolas" w:eastAsia="Times New Roman" w:hAnsi="Consolas" w:cs="Times New Roman"/>
-                          <w:color w:val="CE9178"/>
-                          <w:sz w:val="21"/>
-                          <w:szCs w:val="21"/>
-                          <w:lang w:eastAsia="en-AU"/>
-                        </w:rPr>
-                        <w:t>created_at</w:t>
-                      </w:r>
-                      <w:proofErr w:type="spellEnd"/>
-                      <w:r>
-                        <w:rPr>
-                          <w:rFonts w:ascii="Consolas" w:eastAsia="Times New Roman" w:hAnsi="Consolas" w:cs="Times New Roman"/>
-                          <w:color w:val="CE9178"/>
-                          <w:sz w:val="21"/>
-                          <w:szCs w:val="21"/>
-                          <w:lang w:eastAsia="en-AU"/>
-                        </w:rPr>
-                        <w:t>"</w:t>
+                        <w:t>"created_at"</w:t>
                       </w:r>
                       <w:r>
                         <w:rPr>
@@ -17128,29 +16770,7 @@
                           <w:szCs w:val="21"/>
                           <w:lang w:eastAsia="en-AU"/>
                         </w:rPr>
-                        <w:t>"</w:t>
-                      </w:r>
-                      <w:proofErr w:type="spellStart"/>
-                      <w:r>
-                        <w:rPr>
-                          <w:rFonts w:ascii="Consolas" w:eastAsia="Times New Roman" w:hAnsi="Consolas" w:cs="Times New Roman"/>
-                          <w:color w:val="CE9178"/>
-                          <w:sz w:val="21"/>
-                          <w:szCs w:val="21"/>
-                          <w:lang w:eastAsia="en-AU"/>
-                        </w:rPr>
-                        <w:t>updated_at</w:t>
-                      </w:r>
-                      <w:proofErr w:type="spellEnd"/>
-                      <w:r>
-                        <w:rPr>
-                          <w:rFonts w:ascii="Consolas" w:eastAsia="Times New Roman" w:hAnsi="Consolas" w:cs="Times New Roman"/>
-                          <w:color w:val="CE9178"/>
-                          <w:sz w:val="21"/>
-                          <w:szCs w:val="21"/>
-                          <w:lang w:eastAsia="en-AU"/>
-                        </w:rPr>
-                        <w:t>"</w:t>
+                        <w:t>"updated_at"</w:t>
                       </w:r>
                       <w:r>
                         <w:rPr>
@@ -17245,21 +16865,23 @@
     <w:p/>
     <w:p/>
     <w:p/>
+    <w:p/>
     <w:p>
       <w:pPr>
         <w:pStyle w:val="Heading2"/>
       </w:pPr>
-      <w:bookmarkStart w:id="17" w:name="_Toc15176459"/>
-      <w:r>
+      <w:bookmarkStart w:id="18" w:name="_Toc20239761"/>
+      <w:r>
+        <w:lastRenderedPageBreak/>
         <w:t>POST: Add a dishwasher</w:t>
       </w:r>
-      <w:bookmarkEnd w:id="17"/>
+      <w:bookmarkEnd w:id="18"/>
     </w:p>
     <w:p>
       <w:r>
         <w:t xml:space="preserve">URL: </w:t>
       </w:r>
-      <w:hyperlink r:id="rId23" w:history="1">
+      <w:hyperlink r:id="rId24" w:history="1">
         <w:r>
           <w:rPr>
             <w:rStyle w:val="Hyperlink"/>
@@ -18180,12 +17802,11 @@
       <w:pPr>
         <w:pStyle w:val="Heading2"/>
       </w:pPr>
-      <w:bookmarkStart w:id="18" w:name="_Toc15176460"/>
-      <w:r>
-        <w:lastRenderedPageBreak/>
+      <w:bookmarkStart w:id="19" w:name="_Toc20239762"/>
+      <w:r>
         <w:t>PUT: Update a dishwasher</w:t>
       </w:r>
-      <w:bookmarkEnd w:id="18"/>
+      <w:bookmarkEnd w:id="19"/>
       <w:r>
         <w:t xml:space="preserve"> </w:t>
       </w:r>
@@ -18194,7 +17815,7 @@
       <w:r>
         <w:t xml:space="preserve">URL: </w:t>
       </w:r>
-      <w:hyperlink r:id="rId24" w:history="1">
+      <w:hyperlink r:id="rId25" w:history="1">
         <w:r>
           <w:rPr>
             <w:rStyle w:val="Hyperlink"/>
@@ -20028,6 +19649,9 @@
     <w:p/>
     <w:p/>
     <w:p/>
+    <w:p/>
+    <w:p/>
+    <w:p/>
     <w:p>
       <w:pPr>
         <w:pStyle w:val="Heading1"/>
@@ -20036,31 +19660,32 @@
           <w:sz w:val="56"/>
         </w:rPr>
       </w:pPr>
-      <w:bookmarkStart w:id="19" w:name="_Toc15176461"/>
+      <w:bookmarkStart w:id="20" w:name="_Toc20239763"/>
       <w:r>
         <w:rPr>
           <w:rFonts w:ascii="Century Gothic" w:hAnsi="Century Gothic"/>
           <w:sz w:val="56"/>
         </w:rPr>
+        <w:lastRenderedPageBreak/>
         <w:t>BIN</w:t>
       </w:r>
-      <w:bookmarkEnd w:id="19"/>
+      <w:bookmarkEnd w:id="20"/>
     </w:p>
     <w:p>
       <w:pPr>
         <w:pStyle w:val="Heading2"/>
       </w:pPr>
-      <w:bookmarkStart w:id="20" w:name="_Toc15176462"/>
+      <w:bookmarkStart w:id="21" w:name="_Toc20239764"/>
       <w:r>
         <w:t>POST: Add a bin</w:t>
       </w:r>
-      <w:bookmarkEnd w:id="20"/>
+      <w:bookmarkEnd w:id="21"/>
     </w:p>
     <w:p>
       <w:r>
         <w:t xml:space="preserve">URL: </w:t>
       </w:r>
-      <w:hyperlink r:id="rId25" w:history="1">
+      <w:hyperlink r:id="rId26" w:history="1">
         <w:r>
           <w:rPr>
             <w:rStyle w:val="Hyperlink"/>
@@ -20773,12 +20398,11 @@
       <w:pPr>
         <w:pStyle w:val="Heading2"/>
       </w:pPr>
-      <w:bookmarkStart w:id="21" w:name="_Toc15176463"/>
-      <w:r>
-        <w:lastRenderedPageBreak/>
+      <w:bookmarkStart w:id="22" w:name="_Toc20239765"/>
+      <w:r>
         <w:t>PUT: Update a bin</w:t>
       </w:r>
-      <w:bookmarkEnd w:id="21"/>
+      <w:bookmarkEnd w:id="22"/>
     </w:p>
     <w:p>
       <w:r>
@@ -22002,7 +21626,7 @@
       <w:r>
         <w:t xml:space="preserve">URL: </w:t>
       </w:r>
-      <w:hyperlink r:id="rId26" w:history="1">
+      <w:hyperlink r:id="rId27" w:history="1">
         <w:r>
           <w:rPr>
             <w:rStyle w:val="Hyperlink"/>
@@ -22193,6 +21817,8 @@
     <w:p/>
     <w:p/>
     <w:p/>
+    <w:p/>
+    <w:p/>
     <w:p>
       <w:pPr>
         <w:pStyle w:val="Heading1"/>
@@ -22201,31 +21827,32 @@
           <w:sz w:val="56"/>
         </w:rPr>
       </w:pPr>
-      <w:bookmarkStart w:id="22" w:name="_Toc15176464"/>
+      <w:bookmarkStart w:id="23" w:name="_Toc20239766"/>
       <w:r>
         <w:rPr>
           <w:rFonts w:ascii="Century Gothic" w:hAnsi="Century Gothic"/>
           <w:sz w:val="56"/>
         </w:rPr>
+        <w:lastRenderedPageBreak/>
         <w:t>RETURN</w:t>
       </w:r>
-      <w:bookmarkEnd w:id="22"/>
+      <w:bookmarkEnd w:id="23"/>
     </w:p>
     <w:p>
       <w:pPr>
         <w:pStyle w:val="Heading2"/>
       </w:pPr>
-      <w:bookmarkStart w:id="23" w:name="_Toc15176465"/>
+      <w:bookmarkStart w:id="24" w:name="_Toc20239767"/>
       <w:r>
         <w:t>POST: Add a return record</w:t>
       </w:r>
-      <w:bookmarkEnd w:id="23"/>
+      <w:bookmarkEnd w:id="24"/>
     </w:p>
     <w:p>
       <w:r>
         <w:t xml:space="preserve">URL: </w:t>
       </w:r>
-      <w:hyperlink r:id="rId27" w:history="1">
+      <w:hyperlink r:id="rId28" w:history="1">
         <w:r>
           <w:rPr>
             <w:rStyle w:val="Hyperlink"/>
@@ -22851,29 +22478,7 @@
                           <w:szCs w:val="21"/>
                           <w:lang w:eastAsia="en-AU"/>
                         </w:rPr>
-                        <w:t>"</w:t>
-                      </w:r>
-                      <w:proofErr w:type="spellStart"/>
-                      <w:r>
-                        <w:rPr>
-                          <w:rFonts w:ascii="Consolas" w:eastAsia="Times New Roman" w:hAnsi="Consolas" w:cs="Times New Roman"/>
-                          <w:color w:val="9CDCFE"/>
-                          <w:sz w:val="21"/>
-                          <w:szCs w:val="21"/>
-                          <w:lang w:eastAsia="en-AU"/>
-                        </w:rPr>
-                        <w:t>cup_id</w:t>
-                      </w:r>
-                      <w:proofErr w:type="spellEnd"/>
-                      <w:r>
-                        <w:rPr>
-                          <w:rFonts w:ascii="Consolas" w:eastAsia="Times New Roman" w:hAnsi="Consolas" w:cs="Times New Roman"/>
-                          <w:color w:val="9CDCFE"/>
-                          <w:sz w:val="21"/>
-                          <w:szCs w:val="21"/>
-                          <w:lang w:eastAsia="en-AU"/>
-                        </w:rPr>
-                        <w:t>"</w:t>
+                        <w:t>"cup_id"</w:t>
                       </w:r>
                       <w:r>
                         <w:rPr>
@@ -22936,29 +22541,7 @@
                           <w:szCs w:val="21"/>
                           <w:lang w:eastAsia="en-AU"/>
                         </w:rPr>
-                        <w:t>"</w:t>
-                      </w:r>
-                      <w:proofErr w:type="spellStart"/>
-                      <w:r>
-                        <w:rPr>
-                          <w:rFonts w:ascii="Consolas" w:eastAsia="Times New Roman" w:hAnsi="Consolas" w:cs="Times New Roman"/>
-                          <w:color w:val="9CDCFE"/>
-                          <w:sz w:val="21"/>
-                          <w:szCs w:val="21"/>
-                          <w:lang w:eastAsia="en-AU"/>
-                        </w:rPr>
-                        <w:t>bin_id</w:t>
-                      </w:r>
-                      <w:proofErr w:type="spellEnd"/>
-                      <w:r>
-                        <w:rPr>
-                          <w:rFonts w:ascii="Consolas" w:eastAsia="Times New Roman" w:hAnsi="Consolas" w:cs="Times New Roman"/>
-                          <w:color w:val="9CDCFE"/>
-                          <w:sz w:val="21"/>
-                          <w:szCs w:val="21"/>
-                          <w:lang w:eastAsia="en-AU"/>
-                        </w:rPr>
-                        <w:t>"</w:t>
+                        <w:t>"bin_id"</w:t>
                       </w:r>
                       <w:r>
                         <w:rPr>
@@ -23023,7 +22606,6 @@
                         </w:rPr>
                         <w:t>"</w:t>
                       </w:r>
-                      <w:proofErr w:type="spellStart"/>
                       <w:r>
                         <w:rPr>
                           <w:rFonts w:ascii="Consolas" w:eastAsia="Times New Roman" w:hAnsi="Consolas" w:cs="Times New Roman"/>
@@ -23042,18 +22624,7 @@
                           <w:szCs w:val="21"/>
                           <w:lang w:eastAsia="en-AU"/>
                         </w:rPr>
-                        <w:t>_id</w:t>
-                      </w:r>
-                      <w:proofErr w:type="spellEnd"/>
-                      <w:r>
-                        <w:rPr>
-                          <w:rFonts w:ascii="Consolas" w:eastAsia="Times New Roman" w:hAnsi="Consolas" w:cs="Times New Roman"/>
-                          <w:color w:val="9CDCFE"/>
-                          <w:sz w:val="21"/>
-                          <w:szCs w:val="21"/>
-                          <w:lang w:eastAsia="en-AU"/>
-                        </w:rPr>
-                        <w:t>"</w:t>
+                        <w:t>_id"</w:t>
                       </w:r>
                       <w:r>
                         <w:rPr>
@@ -23118,9 +22689,8 @@
       <w:pPr>
         <w:pStyle w:val="Heading2"/>
       </w:pPr>
-      <w:bookmarkStart w:id="24" w:name="_Toc15176466"/>
-      <w:r>
-        <w:lastRenderedPageBreak/>
+      <w:bookmarkStart w:id="25" w:name="_Toc20239768"/>
+      <w:r>
         <w:t xml:space="preserve">PUT: Update a </w:t>
       </w:r>
       <w:r>
@@ -23129,7 +22699,7 @@
       <w:r>
         <w:t xml:space="preserve"> record</w:t>
       </w:r>
-      <w:bookmarkEnd w:id="24"/>
+      <w:bookmarkEnd w:id="25"/>
     </w:p>
     <w:p>
       <w:r>
@@ -23379,29 +22949,7 @@
                           <w:szCs w:val="21"/>
                           <w:lang w:eastAsia="en-AU"/>
                         </w:rPr>
-                        <w:t>"</w:t>
-                      </w:r>
-                      <w:proofErr w:type="spellStart"/>
-                      <w:r>
-                        <w:rPr>
-                          <w:rFonts w:ascii="Consolas" w:eastAsia="Times New Roman" w:hAnsi="Consolas" w:cs="Times New Roman"/>
-                          <w:color w:val="9CDCFE"/>
-                          <w:sz w:val="21"/>
-                          <w:szCs w:val="21"/>
-                          <w:lang w:eastAsia="en-AU"/>
-                        </w:rPr>
-                        <w:t>cup_id</w:t>
-                      </w:r>
-                      <w:proofErr w:type="spellEnd"/>
-                      <w:r>
-                        <w:rPr>
-                          <w:rFonts w:ascii="Consolas" w:eastAsia="Times New Roman" w:hAnsi="Consolas" w:cs="Times New Roman"/>
-                          <w:color w:val="9CDCFE"/>
-                          <w:sz w:val="21"/>
-                          <w:szCs w:val="21"/>
-                          <w:lang w:eastAsia="en-AU"/>
-                        </w:rPr>
-                        <w:t>"</w:t>
+                        <w:t>"cup_id"</w:t>
                       </w:r>
                       <w:r>
                         <w:rPr>
@@ -23883,29 +23431,7 @@
                           <w:szCs w:val="21"/>
                           <w:lang w:eastAsia="en-AU"/>
                         </w:rPr>
-                        <w:t>"</w:t>
-                      </w:r>
-                      <w:proofErr w:type="spellStart"/>
-                      <w:r>
-                        <w:rPr>
-                          <w:rFonts w:ascii="Consolas" w:eastAsia="Times New Roman" w:hAnsi="Consolas" w:cs="Times New Roman"/>
-                          <w:color w:val="9CDCFE"/>
-                          <w:sz w:val="21"/>
-                          <w:szCs w:val="21"/>
-                          <w:lang w:eastAsia="en-AU"/>
-                        </w:rPr>
-                        <w:t>bin_id</w:t>
-                      </w:r>
-                      <w:proofErr w:type="spellEnd"/>
-                      <w:r>
-                        <w:rPr>
-                          <w:rFonts w:ascii="Consolas" w:eastAsia="Times New Roman" w:hAnsi="Consolas" w:cs="Times New Roman"/>
-                          <w:color w:val="9CDCFE"/>
-                          <w:sz w:val="21"/>
-                          <w:szCs w:val="21"/>
-                          <w:lang w:eastAsia="en-AU"/>
-                        </w:rPr>
-                        <w:t>"</w:t>
+                        <w:t>"bin_id"</w:t>
                       </w:r>
                       <w:r>
                         <w:rPr>
@@ -23970,7 +23496,6 @@
                         </w:rPr>
                         <w:t>"</w:t>
                       </w:r>
-                      <w:proofErr w:type="spellStart"/>
                       <w:r>
                         <w:rPr>
                           <w:rFonts w:ascii="Consolas" w:eastAsia="Times New Roman" w:hAnsi="Consolas" w:cs="Times New Roman"/>
@@ -23989,18 +23514,7 @@
                           <w:szCs w:val="21"/>
                           <w:lang w:eastAsia="en-AU"/>
                         </w:rPr>
-                        <w:t>_id</w:t>
-                      </w:r>
-                      <w:proofErr w:type="spellEnd"/>
-                      <w:r>
-                        <w:rPr>
-                          <w:rFonts w:ascii="Consolas" w:eastAsia="Times New Roman" w:hAnsi="Consolas" w:cs="Times New Roman"/>
-                          <w:color w:val="9CDCFE"/>
-                          <w:sz w:val="21"/>
-                          <w:szCs w:val="21"/>
-                          <w:lang w:eastAsia="en-AU"/>
-                        </w:rPr>
-                        <w:t>"</w:t>
+                        <w:t>_id"</w:t>
                       </w:r>
                       <w:r>
                         <w:rPr>
@@ -24063,29 +23577,7 @@
                           <w:szCs w:val="21"/>
                           <w:lang w:eastAsia="en-AU"/>
                         </w:rPr>
-                        <w:t>"</w:t>
-                      </w:r>
-                      <w:proofErr w:type="spellStart"/>
-                      <w:r>
-                        <w:rPr>
-                          <w:rFonts w:ascii="Consolas" w:eastAsia="Times New Roman" w:hAnsi="Consolas" w:cs="Times New Roman"/>
-                          <w:color w:val="9CDCFE"/>
-                          <w:sz w:val="21"/>
-                          <w:szCs w:val="21"/>
-                          <w:lang w:eastAsia="en-AU"/>
-                        </w:rPr>
-                        <w:t>scanned_at</w:t>
-                      </w:r>
-                      <w:proofErr w:type="spellEnd"/>
-                      <w:r>
-                        <w:rPr>
-                          <w:rFonts w:ascii="Consolas" w:eastAsia="Times New Roman" w:hAnsi="Consolas" w:cs="Times New Roman"/>
-                          <w:color w:val="9CDCFE"/>
-                          <w:sz w:val="21"/>
-                          <w:szCs w:val="21"/>
-                          <w:lang w:eastAsia="en-AU"/>
-                        </w:rPr>
-                        <w:t>"</w:t>
+                        <w:t>"scanned_at"</w:t>
                       </w:r>
                       <w:r>
                         <w:rPr>
@@ -24652,29 +24144,7 @@
                           <w:szCs w:val="21"/>
                           <w:lang w:eastAsia="en-AU"/>
                         </w:rPr>
-                        <w:t>"</w:t>
-                      </w:r>
-                      <w:proofErr w:type="spellStart"/>
-                      <w:r>
-                        <w:rPr>
-                          <w:rFonts w:ascii="Consolas" w:eastAsia="Times New Roman" w:hAnsi="Consolas" w:cs="Times New Roman"/>
-                          <w:color w:val="9CDCFE"/>
-                          <w:sz w:val="21"/>
-                          <w:szCs w:val="21"/>
-                          <w:lang w:eastAsia="en-AU"/>
-                        </w:rPr>
-                        <w:t>cup_id</w:t>
-                      </w:r>
-                      <w:proofErr w:type="spellEnd"/>
-                      <w:r>
-                        <w:rPr>
-                          <w:rFonts w:ascii="Consolas" w:eastAsia="Times New Roman" w:hAnsi="Consolas" w:cs="Times New Roman"/>
-                          <w:color w:val="9CDCFE"/>
-                          <w:sz w:val="21"/>
-                          <w:szCs w:val="21"/>
-                          <w:lang w:eastAsia="en-AU"/>
-                        </w:rPr>
-                        <w:t>"</w:t>
+                        <w:t>"cup_id"</w:t>
                       </w:r>
                       <w:r>
                         <w:rPr>
@@ -24737,29 +24207,7 @@
                           <w:szCs w:val="21"/>
                           <w:lang w:eastAsia="en-AU"/>
                         </w:rPr>
-                        <w:t>"</w:t>
-                      </w:r>
-                      <w:proofErr w:type="spellStart"/>
-                      <w:r>
-                        <w:rPr>
-                          <w:rFonts w:ascii="Consolas" w:eastAsia="Times New Roman" w:hAnsi="Consolas" w:cs="Times New Roman"/>
-                          <w:color w:val="9CDCFE"/>
-                          <w:sz w:val="21"/>
-                          <w:szCs w:val="21"/>
-                          <w:lang w:eastAsia="en-AU"/>
-                        </w:rPr>
-                        <w:t>bin_id</w:t>
-                      </w:r>
-                      <w:proofErr w:type="spellEnd"/>
-                      <w:r>
-                        <w:rPr>
-                          <w:rFonts w:ascii="Consolas" w:eastAsia="Times New Roman" w:hAnsi="Consolas" w:cs="Times New Roman"/>
-                          <w:color w:val="9CDCFE"/>
-                          <w:sz w:val="21"/>
-                          <w:szCs w:val="21"/>
-                          <w:lang w:eastAsia="en-AU"/>
-                        </w:rPr>
-                        <w:t>"</w:t>
+                        <w:t>"bin_id"</w:t>
                       </w:r>
                       <w:r>
                         <w:rPr>
@@ -24824,7 +24272,6 @@
                         </w:rPr>
                         <w:t>"</w:t>
                       </w:r>
-                      <w:proofErr w:type="spellStart"/>
                       <w:r>
                         <w:rPr>
                           <w:rFonts w:ascii="Consolas" w:eastAsia="Times New Roman" w:hAnsi="Consolas" w:cs="Times New Roman"/>
@@ -24843,18 +24290,7 @@
                           <w:szCs w:val="21"/>
                           <w:lang w:eastAsia="en-AU"/>
                         </w:rPr>
-                        <w:t>_id</w:t>
-                      </w:r>
-                      <w:proofErr w:type="spellEnd"/>
-                      <w:r>
-                        <w:rPr>
-                          <w:rFonts w:ascii="Consolas" w:eastAsia="Times New Roman" w:hAnsi="Consolas" w:cs="Times New Roman"/>
-                          <w:color w:val="9CDCFE"/>
-                          <w:sz w:val="21"/>
-                          <w:szCs w:val="21"/>
-                          <w:lang w:eastAsia="en-AU"/>
-                        </w:rPr>
-                        <w:t>"</w:t>
+                        <w:t>_id"</w:t>
                       </w:r>
                       <w:r>
                         <w:rPr>
@@ -24917,29 +24353,7 @@
                           <w:szCs w:val="21"/>
                           <w:lang w:eastAsia="en-AU"/>
                         </w:rPr>
-                        <w:t>"</w:t>
-                      </w:r>
-                      <w:proofErr w:type="spellStart"/>
-                      <w:r>
-                        <w:rPr>
-                          <w:rFonts w:ascii="Consolas" w:eastAsia="Times New Roman" w:hAnsi="Consolas" w:cs="Times New Roman"/>
-                          <w:color w:val="9CDCFE"/>
-                          <w:sz w:val="21"/>
-                          <w:szCs w:val="21"/>
-                          <w:lang w:eastAsia="en-AU"/>
-                        </w:rPr>
-                        <w:t>scanned_at</w:t>
-                      </w:r>
-                      <w:proofErr w:type="spellEnd"/>
-                      <w:r>
-                        <w:rPr>
-                          <w:rFonts w:ascii="Consolas" w:eastAsia="Times New Roman" w:hAnsi="Consolas" w:cs="Times New Roman"/>
-                          <w:color w:val="9CDCFE"/>
-                          <w:sz w:val="21"/>
-                          <w:szCs w:val="21"/>
-                          <w:lang w:eastAsia="en-AU"/>
-                        </w:rPr>
-                        <w:t>"</w:t>
+                        <w:t>"scanned_at"</w:t>
                       </w:r>
                       <w:r>
                         <w:rPr>
@@ -25336,29 +24750,7 @@
                           <w:szCs w:val="21"/>
                           <w:lang w:eastAsia="en-AU"/>
                         </w:rPr>
-                        <w:t>"</w:t>
-                      </w:r>
-                      <w:proofErr w:type="spellStart"/>
-                      <w:r>
-                        <w:rPr>
-                          <w:rFonts w:ascii="Consolas" w:eastAsia="Times New Roman" w:hAnsi="Consolas" w:cs="Times New Roman"/>
-                          <w:color w:val="9CDCFE"/>
-                          <w:sz w:val="21"/>
-                          <w:szCs w:val="21"/>
-                          <w:lang w:eastAsia="en-AU"/>
-                        </w:rPr>
-                        <w:t>cup_id</w:t>
-                      </w:r>
-                      <w:proofErr w:type="spellEnd"/>
-                      <w:r>
-                        <w:rPr>
-                          <w:rFonts w:ascii="Consolas" w:eastAsia="Times New Roman" w:hAnsi="Consolas" w:cs="Times New Roman"/>
-                          <w:color w:val="9CDCFE"/>
-                          <w:sz w:val="21"/>
-                          <w:szCs w:val="21"/>
-                          <w:lang w:eastAsia="en-AU"/>
-                        </w:rPr>
-                        <w:t>"</w:t>
+                        <w:t>"cup_id"</w:t>
                       </w:r>
                       <w:r>
                         <w:rPr>
@@ -25423,7 +24815,6 @@
                         </w:rPr>
                         <w:t>"</w:t>
                       </w:r>
-                      <w:proofErr w:type="spellStart"/>
                       <w:r>
                         <w:rPr>
                           <w:rFonts w:ascii="Consolas" w:eastAsia="Times New Roman" w:hAnsi="Consolas" w:cs="Times New Roman"/>
@@ -25442,18 +24833,7 @@
                           <w:szCs w:val="21"/>
                           <w:lang w:eastAsia="en-AU"/>
                         </w:rPr>
-                        <w:t>_id</w:t>
-                      </w:r>
-                      <w:proofErr w:type="spellEnd"/>
-                      <w:r>
-                        <w:rPr>
-                          <w:rFonts w:ascii="Consolas" w:eastAsia="Times New Roman" w:hAnsi="Consolas" w:cs="Times New Roman"/>
-                          <w:color w:val="9CDCFE"/>
-                          <w:sz w:val="21"/>
-                          <w:szCs w:val="21"/>
-                          <w:lang w:eastAsia="en-AU"/>
-                        </w:rPr>
-                        <w:t>"</w:t>
+                        <w:t>_id"</w:t>
                       </w:r>
                       <w:r>
                         <w:rPr>
@@ -25511,7 +24891,7 @@
       <w:r>
         <w:t xml:space="preserve">URL: </w:t>
       </w:r>
-      <w:hyperlink r:id="rId28" w:history="1">
+      <w:hyperlink r:id="rId29" w:history="1">
         <w:r>
           <w:rPr>
             <w:rStyle w:val="Hyperlink"/>
@@ -25707,17 +25087,18 @@
       <w:pPr>
         <w:pStyle w:val="Heading2"/>
       </w:pPr>
-      <w:bookmarkStart w:id="25" w:name="_Toc15176467"/>
-      <w:r>
+      <w:bookmarkStart w:id="26" w:name="_Toc20239769"/>
+      <w:r>
+        <w:lastRenderedPageBreak/>
         <w:t>GET: Total count of returns</w:t>
       </w:r>
-      <w:bookmarkEnd w:id="25"/>
+      <w:bookmarkEnd w:id="26"/>
     </w:p>
     <w:p>
       <w:r>
         <w:t xml:space="preserve">URL: </w:t>
       </w:r>
-      <w:hyperlink r:id="rId29" w:history="1">
+      <w:hyperlink r:id="rId30" w:history="1">
         <w:r>
           <w:rPr>
             <w:rStyle w:val="Hyperlink"/>
@@ -25918,18 +25299,17 @@
       <w:pPr>
         <w:pStyle w:val="Heading2"/>
       </w:pPr>
-      <w:bookmarkStart w:id="26" w:name="_Toc15176468"/>
-      <w:r>
-        <w:lastRenderedPageBreak/>
+      <w:bookmarkStart w:id="27" w:name="_Toc20239770"/>
+      <w:r>
         <w:t>POST: Add bulk records from return cache</w:t>
       </w:r>
-      <w:bookmarkEnd w:id="26"/>
+      <w:bookmarkEnd w:id="27"/>
     </w:p>
     <w:p>
       <w:r>
         <w:t xml:space="preserve">URL: </w:t>
       </w:r>
-      <w:hyperlink r:id="rId30" w:history="1">
+      <w:hyperlink r:id="rId31" w:history="1">
         <w:r>
           <w:rPr>
             <w:rStyle w:val="Hyperlink"/>
@@ -26115,6 +25495,7 @@
         <w:rPr>
           <w:noProof/>
         </w:rPr>
+        <w:lastRenderedPageBreak/>
         <mc:AlternateContent>
           <mc:Choice Requires="wps">
             <w:drawing>
@@ -27614,29 +26995,7 @@
                           <w:szCs w:val="21"/>
                           <w:lang w:eastAsia="en-AU"/>
                         </w:rPr>
-                        <w:t>"</w:t>
-                      </w:r>
-                      <w:proofErr w:type="spellStart"/>
-                      <w:r>
-                        <w:rPr>
-                          <w:rFonts w:ascii="Consolas" w:eastAsia="Times New Roman" w:hAnsi="Consolas" w:cs="Times New Roman"/>
-                          <w:color w:val="CE9178"/>
-                          <w:sz w:val="21"/>
-                          <w:szCs w:val="21"/>
-                          <w:lang w:eastAsia="en-AU"/>
-                        </w:rPr>
-                        <w:t>cup_id</w:t>
-                      </w:r>
-                      <w:proofErr w:type="spellEnd"/>
-                      <w:r>
-                        <w:rPr>
-                          <w:rFonts w:ascii="Consolas" w:eastAsia="Times New Roman" w:hAnsi="Consolas" w:cs="Times New Roman"/>
-                          <w:color w:val="CE9178"/>
-                          <w:sz w:val="21"/>
-                          <w:szCs w:val="21"/>
-                          <w:lang w:eastAsia="en-AU"/>
-                        </w:rPr>
-                        <w:t>"</w:t>
+                        <w:t>"cup_id"</w:t>
                       </w:r>
                       <w:r>
                         <w:rPr>
@@ -27709,29 +27068,7 @@
                           <w:szCs w:val="21"/>
                           <w:lang w:eastAsia="en-AU"/>
                         </w:rPr>
-                        <w:t>"</w:t>
-                      </w:r>
-                      <w:proofErr w:type="spellStart"/>
-                      <w:r>
-                        <w:rPr>
-                          <w:rFonts w:ascii="Consolas" w:eastAsia="Times New Roman" w:hAnsi="Consolas" w:cs="Times New Roman"/>
-                          <w:color w:val="CE9178"/>
-                          <w:sz w:val="21"/>
-                          <w:szCs w:val="21"/>
-                          <w:lang w:eastAsia="en-AU"/>
-                        </w:rPr>
-                        <w:t>bin_id</w:t>
-                      </w:r>
-                      <w:proofErr w:type="spellEnd"/>
-                      <w:r>
-                        <w:rPr>
-                          <w:rFonts w:ascii="Consolas" w:eastAsia="Times New Roman" w:hAnsi="Consolas" w:cs="Times New Roman"/>
-                          <w:color w:val="CE9178"/>
-                          <w:sz w:val="21"/>
-                          <w:szCs w:val="21"/>
-                          <w:lang w:eastAsia="en-AU"/>
-                        </w:rPr>
-                        <w:t>"</w:t>
+                        <w:t>"bin_id"</w:t>
                       </w:r>
                       <w:r>
                         <w:rPr>
@@ -27804,29 +27141,7 @@
                           <w:szCs w:val="21"/>
                           <w:lang w:eastAsia="en-AU"/>
                         </w:rPr>
-                        <w:t>"</w:t>
-                      </w:r>
-                      <w:proofErr w:type="spellStart"/>
-                      <w:r>
-                        <w:rPr>
-                          <w:rFonts w:ascii="Consolas" w:eastAsia="Times New Roman" w:hAnsi="Consolas" w:cs="Times New Roman"/>
-                          <w:color w:val="CE9178"/>
-                          <w:sz w:val="21"/>
-                          <w:szCs w:val="21"/>
-                          <w:lang w:eastAsia="en-AU"/>
-                        </w:rPr>
-                        <w:t>dishwasher_id</w:t>
-                      </w:r>
-                      <w:proofErr w:type="spellEnd"/>
-                      <w:r>
-                        <w:rPr>
-                          <w:rFonts w:ascii="Consolas" w:eastAsia="Times New Roman" w:hAnsi="Consolas" w:cs="Times New Roman"/>
-                          <w:color w:val="CE9178"/>
-                          <w:sz w:val="21"/>
-                          <w:szCs w:val="21"/>
-                          <w:lang w:eastAsia="en-AU"/>
-                        </w:rPr>
-                        <w:t>"</w:t>
+                        <w:t>"dishwasher_id"</w:t>
                       </w:r>
                       <w:r>
                         <w:rPr>
@@ -27899,29 +27214,7 @@
                           <w:szCs w:val="21"/>
                           <w:lang w:eastAsia="en-AU"/>
                         </w:rPr>
-                        <w:t>"</w:t>
-                      </w:r>
-                      <w:proofErr w:type="spellStart"/>
-                      <w:r>
-                        <w:rPr>
-                          <w:rFonts w:ascii="Consolas" w:eastAsia="Times New Roman" w:hAnsi="Consolas" w:cs="Times New Roman"/>
-                          <w:color w:val="CE9178"/>
-                          <w:sz w:val="21"/>
-                          <w:szCs w:val="21"/>
-                          <w:lang w:eastAsia="en-AU"/>
-                        </w:rPr>
-                        <w:t>scanned_at</w:t>
-                      </w:r>
-                      <w:proofErr w:type="spellEnd"/>
-                      <w:r>
-                        <w:rPr>
-                          <w:rFonts w:ascii="Consolas" w:eastAsia="Times New Roman" w:hAnsi="Consolas" w:cs="Times New Roman"/>
-                          <w:color w:val="CE9178"/>
-                          <w:sz w:val="21"/>
-                          <w:szCs w:val="21"/>
-                          <w:lang w:eastAsia="en-AU"/>
-                        </w:rPr>
-                        <w:t>"</w:t>
+                        <w:t>"scanned_at"</w:t>
                       </w:r>
                       <w:r>
                         <w:rPr>
@@ -28050,29 +27343,7 @@
                           <w:szCs w:val="21"/>
                           <w:lang w:eastAsia="en-AU"/>
                         </w:rPr>
-                        <w:t>"</w:t>
-                      </w:r>
-                      <w:proofErr w:type="spellStart"/>
-                      <w:r>
-                        <w:rPr>
-                          <w:rFonts w:ascii="Consolas" w:eastAsia="Times New Roman" w:hAnsi="Consolas" w:cs="Times New Roman"/>
-                          <w:color w:val="CE9178"/>
-                          <w:sz w:val="21"/>
-                          <w:szCs w:val="21"/>
-                          <w:lang w:eastAsia="en-AU"/>
-                        </w:rPr>
-                        <w:t>cup_id</w:t>
-                      </w:r>
-                      <w:proofErr w:type="spellEnd"/>
-                      <w:r>
-                        <w:rPr>
-                          <w:rFonts w:ascii="Consolas" w:eastAsia="Times New Roman" w:hAnsi="Consolas" w:cs="Times New Roman"/>
-                          <w:color w:val="CE9178"/>
-                          <w:sz w:val="21"/>
-                          <w:szCs w:val="21"/>
-                          <w:lang w:eastAsia="en-AU"/>
-                        </w:rPr>
-                        <w:t>"</w:t>
+                        <w:t>"cup_id"</w:t>
                       </w:r>
                       <w:r>
                         <w:rPr>
@@ -28145,29 +27416,7 @@
                           <w:szCs w:val="21"/>
                           <w:lang w:eastAsia="en-AU"/>
                         </w:rPr>
-                        <w:t>"</w:t>
-                      </w:r>
-                      <w:proofErr w:type="spellStart"/>
-                      <w:r>
-                        <w:rPr>
-                          <w:rFonts w:ascii="Consolas" w:eastAsia="Times New Roman" w:hAnsi="Consolas" w:cs="Times New Roman"/>
-                          <w:color w:val="CE9178"/>
-                          <w:sz w:val="21"/>
-                          <w:szCs w:val="21"/>
-                          <w:lang w:eastAsia="en-AU"/>
-                        </w:rPr>
-                        <w:t>bin_id</w:t>
-                      </w:r>
-                      <w:proofErr w:type="spellEnd"/>
-                      <w:r>
-                        <w:rPr>
-                          <w:rFonts w:ascii="Consolas" w:eastAsia="Times New Roman" w:hAnsi="Consolas" w:cs="Times New Roman"/>
-                          <w:color w:val="CE9178"/>
-                          <w:sz w:val="21"/>
-                          <w:szCs w:val="21"/>
-                          <w:lang w:eastAsia="en-AU"/>
-                        </w:rPr>
-                        <w:t>"</w:t>
+                        <w:t>"bin_id"</w:t>
                       </w:r>
                       <w:r>
                         <w:rPr>
@@ -28240,29 +27489,7 @@
                           <w:szCs w:val="21"/>
                           <w:lang w:eastAsia="en-AU"/>
                         </w:rPr>
-                        <w:t>"</w:t>
-                      </w:r>
-                      <w:proofErr w:type="spellStart"/>
-                      <w:r>
-                        <w:rPr>
-                          <w:rFonts w:ascii="Consolas" w:eastAsia="Times New Roman" w:hAnsi="Consolas" w:cs="Times New Roman"/>
-                          <w:color w:val="CE9178"/>
-                          <w:sz w:val="21"/>
-                          <w:szCs w:val="21"/>
-                          <w:lang w:eastAsia="en-AU"/>
-                        </w:rPr>
-                        <w:t>dishwasher_id</w:t>
-                      </w:r>
-                      <w:proofErr w:type="spellEnd"/>
-                      <w:r>
-                        <w:rPr>
-                          <w:rFonts w:ascii="Consolas" w:eastAsia="Times New Roman" w:hAnsi="Consolas" w:cs="Times New Roman"/>
-                          <w:color w:val="CE9178"/>
-                          <w:sz w:val="21"/>
-                          <w:szCs w:val="21"/>
-                          <w:lang w:eastAsia="en-AU"/>
-                        </w:rPr>
-                        <w:t>"</w:t>
+                        <w:t>"dishwasher_id"</w:t>
                       </w:r>
                       <w:r>
                         <w:rPr>
@@ -28335,29 +27562,7 @@
                           <w:szCs w:val="21"/>
                           <w:lang w:eastAsia="en-AU"/>
                         </w:rPr>
-                        <w:t>"</w:t>
-                      </w:r>
-                      <w:proofErr w:type="spellStart"/>
-                      <w:r>
-                        <w:rPr>
-                          <w:rFonts w:ascii="Consolas" w:eastAsia="Times New Roman" w:hAnsi="Consolas" w:cs="Times New Roman"/>
-                          <w:color w:val="CE9178"/>
-                          <w:sz w:val="21"/>
-                          <w:szCs w:val="21"/>
-                          <w:lang w:eastAsia="en-AU"/>
-                        </w:rPr>
-                        <w:t>scanned_at</w:t>
-                      </w:r>
-                      <w:proofErr w:type="spellEnd"/>
-                      <w:r>
-                        <w:rPr>
-                          <w:rFonts w:ascii="Consolas" w:eastAsia="Times New Roman" w:hAnsi="Consolas" w:cs="Times New Roman"/>
-                          <w:color w:val="CE9178"/>
-                          <w:sz w:val="21"/>
-                          <w:szCs w:val="21"/>
-                          <w:lang w:eastAsia="en-AU"/>
-                        </w:rPr>
-                        <w:t>"</w:t>
+                        <w:t>"scanned_at"</w:t>
                       </w:r>
                       <w:r>
                         <w:rPr>
@@ -28486,29 +27691,7 @@
                           <w:szCs w:val="21"/>
                           <w:lang w:eastAsia="en-AU"/>
                         </w:rPr>
-                        <w:t>"</w:t>
-                      </w:r>
-                      <w:proofErr w:type="spellStart"/>
-                      <w:r>
-                        <w:rPr>
-                          <w:rFonts w:ascii="Consolas" w:eastAsia="Times New Roman" w:hAnsi="Consolas" w:cs="Times New Roman"/>
-                          <w:color w:val="CE9178"/>
-                          <w:sz w:val="21"/>
-                          <w:szCs w:val="21"/>
-                          <w:lang w:eastAsia="en-AU"/>
-                        </w:rPr>
-                        <w:t>cup_id</w:t>
-                      </w:r>
-                      <w:proofErr w:type="spellEnd"/>
-                      <w:r>
-                        <w:rPr>
-                          <w:rFonts w:ascii="Consolas" w:eastAsia="Times New Roman" w:hAnsi="Consolas" w:cs="Times New Roman"/>
-                          <w:color w:val="CE9178"/>
-                          <w:sz w:val="21"/>
-                          <w:szCs w:val="21"/>
-                          <w:lang w:eastAsia="en-AU"/>
-                        </w:rPr>
-                        <w:t>"</w:t>
+                        <w:t>"cup_id"</w:t>
                       </w:r>
                       <w:r>
                         <w:rPr>
@@ -28581,29 +27764,7 @@
                           <w:szCs w:val="21"/>
                           <w:lang w:eastAsia="en-AU"/>
                         </w:rPr>
-                        <w:t>"</w:t>
-                      </w:r>
-                      <w:proofErr w:type="spellStart"/>
-                      <w:r>
-                        <w:rPr>
-                          <w:rFonts w:ascii="Consolas" w:eastAsia="Times New Roman" w:hAnsi="Consolas" w:cs="Times New Roman"/>
-                          <w:color w:val="CE9178"/>
-                          <w:sz w:val="21"/>
-                          <w:szCs w:val="21"/>
-                          <w:lang w:eastAsia="en-AU"/>
-                        </w:rPr>
-                        <w:t>bin_id</w:t>
-                      </w:r>
-                      <w:proofErr w:type="spellEnd"/>
-                      <w:r>
-                        <w:rPr>
-                          <w:rFonts w:ascii="Consolas" w:eastAsia="Times New Roman" w:hAnsi="Consolas" w:cs="Times New Roman"/>
-                          <w:color w:val="CE9178"/>
-                          <w:sz w:val="21"/>
-                          <w:szCs w:val="21"/>
-                          <w:lang w:eastAsia="en-AU"/>
-                        </w:rPr>
-                        <w:t>"</w:t>
+                        <w:t>"bin_id"</w:t>
                       </w:r>
                       <w:r>
                         <w:rPr>
@@ -28676,29 +27837,7 @@
                           <w:szCs w:val="21"/>
                           <w:lang w:eastAsia="en-AU"/>
                         </w:rPr>
-                        <w:t>"</w:t>
-                      </w:r>
-                      <w:proofErr w:type="spellStart"/>
-                      <w:r>
-                        <w:rPr>
-                          <w:rFonts w:ascii="Consolas" w:eastAsia="Times New Roman" w:hAnsi="Consolas" w:cs="Times New Roman"/>
-                          <w:color w:val="CE9178"/>
-                          <w:sz w:val="21"/>
-                          <w:szCs w:val="21"/>
-                          <w:lang w:eastAsia="en-AU"/>
-                        </w:rPr>
-                        <w:t>dishwasher_id</w:t>
-                      </w:r>
-                      <w:proofErr w:type="spellEnd"/>
-                      <w:r>
-                        <w:rPr>
-                          <w:rFonts w:ascii="Consolas" w:eastAsia="Times New Roman" w:hAnsi="Consolas" w:cs="Times New Roman"/>
-                          <w:color w:val="CE9178"/>
-                          <w:sz w:val="21"/>
-                          <w:szCs w:val="21"/>
-                          <w:lang w:eastAsia="en-AU"/>
-                        </w:rPr>
-                        <w:t>"</w:t>
+                        <w:t>"dishwasher_id"</w:t>
                       </w:r>
                       <w:r>
                         <w:rPr>
@@ -28771,29 +27910,7 @@
                           <w:szCs w:val="21"/>
                           <w:lang w:eastAsia="en-AU"/>
                         </w:rPr>
-                        <w:t>"</w:t>
-                      </w:r>
-                      <w:proofErr w:type="spellStart"/>
-                      <w:r>
-                        <w:rPr>
-                          <w:rFonts w:ascii="Consolas" w:eastAsia="Times New Roman" w:hAnsi="Consolas" w:cs="Times New Roman"/>
-                          <w:color w:val="CE9178"/>
-                          <w:sz w:val="21"/>
-                          <w:szCs w:val="21"/>
-                          <w:lang w:eastAsia="en-AU"/>
-                        </w:rPr>
-                        <w:t>scanned_at</w:t>
-                      </w:r>
-                      <w:proofErr w:type="spellEnd"/>
-                      <w:r>
-                        <w:rPr>
-                          <w:rFonts w:ascii="Consolas" w:eastAsia="Times New Roman" w:hAnsi="Consolas" w:cs="Times New Roman"/>
-                          <w:color w:val="CE9178"/>
-                          <w:sz w:val="21"/>
-                          <w:szCs w:val="21"/>
-                          <w:lang w:eastAsia="en-AU"/>
-                        </w:rPr>
-                        <w:t>"</w:t>
+                        <w:t>"scanned_at"</w:t>
                       </w:r>
                       <w:r>
                         <w:rPr>
@@ -28912,7 +28029,7 @@
           <w:sz w:val="56"/>
         </w:rPr>
       </w:pPr>
-      <w:bookmarkStart w:id="27" w:name="_Toc15176469"/>
+      <w:bookmarkStart w:id="28" w:name="_Toc20239771"/>
       <w:r>
         <w:rPr>
           <w:rFonts w:ascii="Century Gothic" w:hAnsi="Century Gothic"/>
@@ -28920,23 +28037,23 @@
         </w:rPr>
         <w:t>RETURN RATE</w:t>
       </w:r>
-      <w:bookmarkEnd w:id="27"/>
+      <w:bookmarkEnd w:id="28"/>
     </w:p>
     <w:p>
       <w:pPr>
         <w:pStyle w:val="Heading2"/>
       </w:pPr>
-      <w:bookmarkStart w:id="28" w:name="_Toc15176470"/>
+      <w:bookmarkStart w:id="29" w:name="_Toc20239772"/>
       <w:r>
         <w:t>GET: Get weekly return rate</w:t>
       </w:r>
-      <w:bookmarkEnd w:id="28"/>
+      <w:bookmarkEnd w:id="29"/>
     </w:p>
     <w:p>
       <w:r>
         <w:t xml:space="preserve">URL: </w:t>
       </w:r>
-      <w:hyperlink r:id="rId31" w:history="1">
+      <w:hyperlink r:id="rId32" w:history="1">
         <w:r>
           <w:rPr>
             <w:rStyle w:val="Hyperlink"/>
@@ -29414,7 +28531,6 @@
           <w:szCs w:val="18"/>
           <w:lang w:eastAsia="en-AU"/>
         </w:rPr>
-        <w:lastRenderedPageBreak/>
         <w:t xml:space="preserve">    </w:t>
       </w:r>
       <w:r>
@@ -29840,9 +28956,8 @@
       </w:r>
     </w:p>
     <w:p/>
-    <w:p/>
     <w:sectPr>
-      <w:footerReference w:type="default" r:id="rId32"/>
+      <w:footerReference w:type="default" r:id="rId33"/>
       <w:pgSz w:w="11906" w:h="16838"/>
       <w:pgMar w:top="1440" w:right="1440" w:bottom="1440" w:left="1440" w:header="708" w:footer="708" w:gutter="0"/>
       <w:cols w:space="708"/>
@@ -31187,6 +30302,7 @@
     <w:lsdException w:name="HTML Sample" w:semiHidden="1" w:unhideWhenUsed="1"/>
     <w:lsdException w:name="HTML Typewriter" w:semiHidden="1" w:unhideWhenUsed="1"/>
     <w:lsdException w:name="HTML Variable" w:semiHidden="1" w:unhideWhenUsed="1"/>
+    <w:lsdException w:name="Normal Table" w:semiHidden="1" w:unhideWhenUsed="1"/>
     <w:lsdException w:name="annotation subject" w:semiHidden="1" w:unhideWhenUsed="1"/>
     <w:lsdException w:name="No List" w:semiHidden="1" w:unhideWhenUsed="1"/>
     <w:lsdException w:name="Outline List 1" w:semiHidden="1" w:unhideWhenUsed="1"/>
@@ -31233,8 +30349,10 @@
     <w:lsdException w:name="Table Subtle 2" w:semiHidden="1" w:unhideWhenUsed="1"/>
     <w:lsdException w:name="Table Web 1" w:semiHidden="1" w:unhideWhenUsed="1"/>
     <w:lsdException w:name="Table Web 2" w:semiHidden="1" w:unhideWhenUsed="1"/>
+    <w:lsdException w:name="Table Web 3" w:semiHidden="1" w:unhideWhenUsed="1"/>
     <w:lsdException w:name="Balloon Text" w:semiHidden="1" w:unhideWhenUsed="1"/>
     <w:lsdException w:name="Table Grid" w:uiPriority="39"/>
+    <w:lsdException w:name="Table Theme" w:semiHidden="1" w:unhideWhenUsed="1"/>
     <w:lsdException w:name="Placeholder Text" w:semiHidden="1"/>
     <w:lsdException w:name="No Spacing" w:uiPriority="1" w:qFormat="1"/>
     <w:lsdException w:name="Light Shading" w:uiPriority="60"/>
@@ -32466,7 +31584,7 @@
 </file>
 
 <file path=customXml/itemProps1.xml><?xml version="1.0" encoding="utf-8"?>
-<ds:datastoreItem xmlns:ds="http://schemas.openxmlformats.org/officeDocument/2006/customXml" ds:itemID="{436F4C65-8787-4179-8D4E-76B3699A0C94}">
+<ds:datastoreItem xmlns:ds="http://schemas.openxmlformats.org/officeDocument/2006/customXml" ds:itemID="{78EE725A-AEAB-459E-9CFE-D7C2FB842D17}">
   <ds:schemaRefs>
     <ds:schemaRef ds:uri="http://schemas.openxmlformats.org/officeDocument/2006/bibliography"/>
   </ds:schemaRefs>

</xml_diff>